<commit_message>
presentation + new pics
</commit_message>
<xml_diff>
--- a/docs/Use Cases/DistributorUseCase.docx
+++ b/docs/Use Cases/DistributorUseCase.docx
@@ -1,11 +1,11 @@
 
 <file path=word/document.xml><?xml version="1.0" encoding="utf-8"?>
-<w:document xmlns:wpc="http://schemas.microsoft.com/office/word/2010/wordprocessingCanvas" xmlns:cx="http://schemas.microsoft.com/office/drawing/2014/chartex" xmlns:cx1="http://schemas.microsoft.com/office/drawing/2015/9/8/chartex" xmlns:cx2="http://schemas.microsoft.com/office/drawing/2015/10/21/chartex" xmlns:cx3="http://schemas.microsoft.com/office/drawing/2016/5/9/chartex" xmlns:cx4="http://schemas.microsoft.com/office/drawing/2016/5/10/chartex" xmlns:cx5="http://schemas.microsoft.com/office/drawing/2016/5/11/chartex" xmlns:cx6="http://schemas.microsoft.com/office/drawing/2016/5/12/chartex" xmlns:cx7="http://schemas.microsoft.com/office/drawing/2016/5/13/chartex" xmlns:cx8="http://schemas.microsoft.com/office/drawing/2016/5/14/chartex" xmlns:mc="http://schemas.openxmlformats.org/markup-compatibility/2006" xmlns:aink="http://schemas.microsoft.com/office/drawing/2016/ink" xmlns:am3d="http://schemas.microsoft.com/office/drawing/2017/model3d" xmlns:o="urn:schemas-microsoft-com:office:office" xmlns:r="http://schemas.openxmlformats.org/officeDocument/2006/relationships" xmlns:m="http://schemas.openxmlformats.org/officeDocument/2006/math" xmlns:v="urn:schemas-microsoft-com:vml" xmlns:wp14="http://schemas.microsoft.com/office/word/2010/wordprocessingDrawing" xmlns:wp="http://schemas.openxmlformats.org/drawingml/2006/wordprocessingDrawing" xmlns:w10="urn:schemas-microsoft-com:office:word" xmlns:w="http://schemas.openxmlformats.org/wordprocessingml/2006/main" xmlns:w14="http://schemas.microsoft.com/office/word/2010/wordml" xmlns:w15="http://schemas.microsoft.com/office/word/2012/wordml" xmlns:w16cid="http://schemas.microsoft.com/office/word/2016/wordml/cid" xmlns:w16se="http://schemas.microsoft.com/office/word/2015/wordml/symex" xmlns:wpg="http://schemas.microsoft.com/office/word/2010/wordprocessingGroup" xmlns:wpi="http://schemas.microsoft.com/office/word/2010/wordprocessingInk" xmlns:wne="http://schemas.microsoft.com/office/word/2006/wordml" xmlns:wps="http://schemas.microsoft.com/office/word/2010/wordprocessingShape" mc:Ignorable="w14 w15 w16se w16cid wp14">
+<w:document xmlns:wpc="http://schemas.microsoft.com/office/word/2010/wordprocessingCanvas" xmlns:mc="http://schemas.openxmlformats.org/markup-compatibility/2006" xmlns:o="urn:schemas-microsoft-com:office:office" xmlns:r="http://schemas.openxmlformats.org/officeDocument/2006/relationships" xmlns:m="http://schemas.openxmlformats.org/officeDocument/2006/math" xmlns:v="urn:schemas-microsoft-com:vml" xmlns:wp14="http://schemas.microsoft.com/office/word/2010/wordprocessingDrawing" xmlns:wp="http://schemas.openxmlformats.org/drawingml/2006/wordprocessingDrawing" xmlns:w10="urn:schemas-microsoft-com:office:word" xmlns:w="http://schemas.openxmlformats.org/wordprocessingml/2006/main" xmlns:w14="http://schemas.microsoft.com/office/word/2010/wordml" xmlns:wpg="http://schemas.microsoft.com/office/word/2010/wordprocessingGroup" xmlns:wpi="http://schemas.microsoft.com/office/word/2010/wordprocessingInk" xmlns:wne="http://schemas.microsoft.com/office/word/2006/wordml" xmlns:wps="http://schemas.microsoft.com/office/word/2010/wordprocessingShape" mc:Ignorable="w14 wp14">
   <w:body>
     <w:tbl>
       <w:tblPr>
         <w:tblpPr w:leftFromText="180" w:rightFromText="180" w:bottomFromText="200" w:vertAnchor="text" w:horzAnchor="margin" w:tblpY="382"/>
-        <w:tblW w:w="8880" w:type="dxa"/>
+        <w:tblW w:w="8842" w:type="dxa"/>
         <w:tblBorders>
           <w:top w:val="single" w:sz="12" w:space="0" w:color="auto"/>
           <w:left w:val="single" w:sz="12" w:space="0" w:color="auto"/>
@@ -18,7 +18,7 @@
         <w:tblLook w:val="04A0" w:firstRow="1" w:lastRow="0" w:firstColumn="1" w:lastColumn="0" w:noHBand="0" w:noVBand="1"/>
       </w:tblPr>
       <w:tblGrid>
-        <w:gridCol w:w="1728"/>
+        <w:gridCol w:w="1690"/>
         <w:gridCol w:w="3668"/>
         <w:gridCol w:w="3484"/>
       </w:tblGrid>
@@ -28,7 +28,7 @@
         </w:trPr>
         <w:tc>
           <w:tcPr>
-            <w:tcW w:w="1728" w:type="dxa"/>
+            <w:tcW w:w="1690" w:type="dxa"/>
             <w:tcBorders>
               <w:top w:val="single" w:sz="12" w:space="0" w:color="auto"/>
               <w:left w:val="single" w:sz="12" w:space="0" w:color="auto"/>
@@ -73,7 +73,7 @@
               <w:rPr>
                 <w:rFonts w:ascii="Arial Narrow" w:hAnsi="Arial Narrow"/>
               </w:rPr>
-              <w:t>1_Dist</w:t>
+              <w:t>2_Salesman</w:t>
             </w:r>
           </w:p>
         </w:tc>
@@ -84,7 +84,7 @@
         </w:trPr>
         <w:tc>
           <w:tcPr>
-            <w:tcW w:w="1728" w:type="dxa"/>
+            <w:tcW w:w="1690" w:type="dxa"/>
             <w:tcBorders>
               <w:top w:val="single" w:sz="6" w:space="0" w:color="auto"/>
               <w:left w:val="single" w:sz="12" w:space="0" w:color="auto"/>
@@ -123,19 +123,14 @@
             <w:pPr>
               <w:rPr>
                 <w:rFonts w:ascii="Arial Narrow" w:hAnsi="Arial Narrow"/>
-              </w:rPr>
-            </w:pPr>
-            <w:r>
-              <w:rPr>
-                <w:rFonts w:ascii="Arial Narrow" w:hAnsi="Arial Narrow"/>
-              </w:rPr>
-              <w:t>Order</w:t>
-            </w:r>
-            <w:r>
-              <w:rPr>
-                <w:rFonts w:ascii="Arial Narrow" w:hAnsi="Arial Narrow"/>
-              </w:rPr>
-              <w:t xml:space="preserve"> Work List</w:t>
+                <w:lang w:bidi="ar-EG"/>
+              </w:rPr>
+            </w:pPr>
+            <w:r>
+              <w:rPr>
+                <w:rFonts w:ascii="Arial Narrow" w:hAnsi="Arial Narrow"/>
+              </w:rPr>
+              <w:t>Check in</w:t>
             </w:r>
           </w:p>
         </w:tc>
@@ -146,7 +141,7 @@
         </w:trPr>
         <w:tc>
           <w:tcPr>
-            <w:tcW w:w="1728" w:type="dxa"/>
+            <w:tcW w:w="1690" w:type="dxa"/>
             <w:tcBorders>
               <w:top w:val="single" w:sz="6" w:space="0" w:color="auto"/>
               <w:left w:val="single" w:sz="12" w:space="0" w:color="auto"/>
@@ -191,7 +186,7 @@
               <w:rPr>
                 <w:rFonts w:ascii="Arial Narrow" w:hAnsi="Arial Narrow"/>
               </w:rPr>
-              <w:t>Distributor</w:t>
+              <w:t>Salesman</w:t>
             </w:r>
           </w:p>
         </w:tc>
@@ -202,7 +197,7 @@
         </w:trPr>
         <w:tc>
           <w:tcPr>
-            <w:tcW w:w="1728" w:type="dxa"/>
+            <w:tcW w:w="1690" w:type="dxa"/>
             <w:tcBorders>
               <w:top w:val="single" w:sz="6" w:space="0" w:color="auto"/>
               <w:left w:val="single" w:sz="12" w:space="0" w:color="auto"/>
@@ -247,7 +242,19 @@
               <w:rPr>
                 <w:rFonts w:ascii="Arial Narrow" w:hAnsi="Arial Narrow"/>
               </w:rPr>
-              <w:t>1- Logged in as distributor.</w:t>
+              <w:t xml:space="preserve">1- </w:t>
+            </w:r>
+            <w:r>
+              <w:rPr>
+                <w:rFonts w:ascii="Arial Narrow" w:hAnsi="Arial Narrow"/>
+              </w:rPr>
+              <w:t>Finished All requests assigned to him</w:t>
+            </w:r>
+            <w:r>
+              <w:rPr>
+                <w:rFonts w:ascii="Arial Narrow" w:hAnsi="Arial Narrow"/>
+              </w:rPr>
+              <w:t>.</w:t>
             </w:r>
           </w:p>
         </w:tc>
@@ -258,7 +265,7 @@
         </w:trPr>
         <w:tc>
           <w:tcPr>
-            <w:tcW w:w="1728" w:type="dxa"/>
+            <w:tcW w:w="1690" w:type="dxa"/>
             <w:tcBorders>
               <w:top w:val="single" w:sz="6" w:space="0" w:color="auto"/>
               <w:left w:val="single" w:sz="12" w:space="0" w:color="auto"/>
@@ -303,7 +310,19 @@
               <w:rPr>
                 <w:rFonts w:ascii="Arial Narrow" w:hAnsi="Arial Narrow"/>
               </w:rPr>
-              <w:t>1-Starts orders fulfillment.</w:t>
+              <w:t>1-</w:t>
+            </w:r>
+            <w:r>
+              <w:rPr>
+                <w:rFonts w:ascii="Arial Narrow" w:hAnsi="Arial Narrow"/>
+              </w:rPr>
+              <w:t>available to deliver new requests</w:t>
+            </w:r>
+            <w:r>
+              <w:rPr>
+                <w:rFonts w:ascii="Arial Narrow" w:hAnsi="Arial Narrow"/>
+              </w:rPr>
+              <w:t>.</w:t>
             </w:r>
           </w:p>
         </w:tc>
@@ -314,7 +333,7 @@
         </w:trPr>
         <w:tc>
           <w:tcPr>
-            <w:tcW w:w="1728" w:type="dxa"/>
+            <w:tcW w:w="1690" w:type="dxa"/>
             <w:vMerge w:val="restart"/>
             <w:tcBorders>
               <w:top w:val="single" w:sz="6" w:space="0" w:color="auto"/>
@@ -400,6 +419,85 @@
               </w:rPr>
               <w:t>System Action</w:t>
             </w:r>
+          </w:p>
+        </w:tc>
+      </w:tr>
+      <w:tr>
+        <w:trPr>
+          <w:trHeight w:val="555"/>
+        </w:trPr>
+        <w:tc>
+          <w:tcPr>
+            <w:tcW w:w="1690" w:type="dxa"/>
+            <w:vMerge/>
+            <w:tcBorders>
+              <w:top w:val="single" w:sz="6" w:space="0" w:color="auto"/>
+              <w:left w:val="single" w:sz="12" w:space="0" w:color="auto"/>
+              <w:bottom w:val="single" w:sz="6" w:space="0" w:color="auto"/>
+              <w:right w:val="single" w:sz="6" w:space="0" w:color="auto"/>
+            </w:tcBorders>
+            <w:vAlign w:val="center"/>
+            <w:hideMark/>
+          </w:tcPr>
+          <w:p>
+            <w:pPr>
+              <w:spacing w:after="0" w:line="240" w:lineRule="auto"/>
+              <w:rPr>
+                <w:rFonts w:ascii="Arial Narrow" w:hAnsi="Arial Narrow"/>
+              </w:rPr>
+            </w:pPr>
+          </w:p>
+        </w:tc>
+        <w:tc>
+          <w:tcPr>
+            <w:tcW w:w="3668" w:type="dxa"/>
+            <w:tcBorders>
+              <w:top w:val="single" w:sz="6" w:space="0" w:color="auto"/>
+              <w:left w:val="single" w:sz="6" w:space="0" w:color="auto"/>
+              <w:bottom w:val="single" w:sz="6" w:space="0" w:color="auto"/>
+              <w:right w:val="single" w:sz="12" w:space="0" w:color="auto"/>
+            </w:tcBorders>
+            <w:hideMark/>
+          </w:tcPr>
+          <w:p>
+            <w:pPr>
+              <w:spacing w:after="0"/>
+              <w:rPr>
+                <w:rFonts w:ascii="Arial Narrow" w:hAnsi="Arial Narrow"/>
+                <w:lang w:bidi="ar-EG"/>
+              </w:rPr>
+            </w:pPr>
+            <w:r>
+              <w:rPr>
+                <w:rFonts w:ascii="Arial Narrow" w:hAnsi="Arial Narrow"/>
+              </w:rPr>
+              <w:t>1- Salesm</w:t>
+            </w:r>
+            <w:r>
+              <w:rPr>
+                <w:rFonts w:ascii="Arial Narrow" w:hAnsi="Arial Narrow"/>
+              </w:rPr>
+              <w:t>an goes to inventory.</w:t>
+            </w:r>
+          </w:p>
+        </w:tc>
+        <w:tc>
+          <w:tcPr>
+            <w:tcW w:w="3484" w:type="dxa"/>
+            <w:tcBorders>
+              <w:top w:val="single" w:sz="6" w:space="0" w:color="auto"/>
+              <w:left w:val="single" w:sz="6" w:space="0" w:color="auto"/>
+              <w:bottom w:val="single" w:sz="6" w:space="0" w:color="auto"/>
+              <w:right w:val="single" w:sz="12" w:space="0" w:color="auto"/>
+            </w:tcBorders>
+            <w:hideMark/>
+          </w:tcPr>
+          <w:p>
+            <w:pPr>
+              <w:rPr>
+                <w:rFonts w:ascii="Arial Narrow" w:hAnsi="Arial Narrow"/>
+              </w:rPr>
+            </w:pPr>
           </w:p>
         </w:tc>
       </w:tr>
@@ -409,7 +507,7 @@
         </w:trPr>
         <w:tc>
           <w:tcPr>
-            <w:tcW w:w="1728" w:type="dxa"/>
+            <w:tcW w:w="1690" w:type="dxa"/>
             <w:vMerge/>
             <w:tcBorders>
               <w:top w:val="single" w:sz="6" w:space="0" w:color="auto"/>
@@ -442,36 +540,42 @@
           </w:tcPr>
           <w:p>
             <w:pPr>
+              <w:rPr>
+                <w:rFonts w:ascii="Arial Narrow" w:hAnsi="Arial Narrow"/>
+              </w:rPr>
+            </w:pPr>
+            <w:r>
+              <w:rPr>
+                <w:rFonts w:ascii="Arial Narrow" w:hAnsi="Arial Narrow"/>
+              </w:rPr>
+              <w:t xml:space="preserve">2- </w:t>
+            </w:r>
+            <w:r>
+              <w:rPr>
+                <w:rFonts w:ascii="Arial Narrow" w:hAnsi="Arial Narrow"/>
+              </w:rPr>
+              <w:t>Salesman check in when arrives the inventory.</w:t>
+            </w:r>
+          </w:p>
+        </w:tc>
+        <w:tc>
+          <w:tcPr>
+            <w:tcW w:w="3484" w:type="dxa"/>
+            <w:tcBorders>
+              <w:top w:val="single" w:sz="6" w:space="0" w:color="auto"/>
+              <w:left w:val="single" w:sz="6" w:space="0" w:color="auto"/>
+              <w:bottom w:val="single" w:sz="6" w:space="0" w:color="auto"/>
+              <w:right w:val="single" w:sz="12" w:space="0" w:color="auto"/>
+            </w:tcBorders>
+            <w:hideMark/>
+          </w:tcPr>
+          <w:p>
+            <w:pPr>
               <w:spacing w:after="0"/>
               <w:rPr>
                 <w:rFonts w:ascii="Arial Narrow" w:hAnsi="Arial Narrow"/>
               </w:rPr>
             </w:pPr>
-          </w:p>
-        </w:tc>
-        <w:tc>
-          <w:tcPr>
-            <w:tcW w:w="3484" w:type="dxa"/>
-            <w:tcBorders>
-              <w:top w:val="single" w:sz="6" w:space="0" w:color="auto"/>
-              <w:left w:val="single" w:sz="6" w:space="0" w:color="auto"/>
-              <w:bottom w:val="single" w:sz="6" w:space="0" w:color="auto"/>
-              <w:right w:val="single" w:sz="12" w:space="0" w:color="auto"/>
-            </w:tcBorders>
-            <w:hideMark/>
-          </w:tcPr>
-          <w:p>
-            <w:pPr>
-              <w:rPr>
-                <w:rFonts w:ascii="Arial Narrow" w:hAnsi="Arial Narrow"/>
-              </w:rPr>
-            </w:pPr>
-            <w:r>
-              <w:rPr>
-                <w:rFonts w:ascii="Arial Narrow" w:hAnsi="Arial Narrow"/>
-              </w:rPr>
-              <w:t>1-System displays the work list (Requests) to be fulfilled.</w:t>
-            </w:r>
           </w:p>
         </w:tc>
       </w:tr>
@@ -481,7 +585,7 @@
         </w:trPr>
         <w:tc>
           <w:tcPr>
-            <w:tcW w:w="1728" w:type="dxa"/>
+            <w:tcW w:w="1690" w:type="dxa"/>
             <w:vMerge/>
             <w:tcBorders>
               <w:top w:val="single" w:sz="6" w:space="0" w:color="auto"/>
@@ -514,16 +618,11 @@
           </w:tcPr>
           <w:p>
             <w:pPr>
-              <w:rPr>
-                <w:rFonts w:ascii="Arial Narrow" w:hAnsi="Arial Narrow"/>
-              </w:rPr>
-            </w:pPr>
-            <w:r>
-              <w:rPr>
-                <w:rFonts w:ascii="Arial Narrow" w:hAnsi="Arial Narrow"/>
-              </w:rPr>
-              <w:t>2- Distributor asks to order the work list according to his current location.</w:t>
-            </w:r>
+              <w:spacing w:after="0"/>
+              <w:rPr>
+                <w:rFonts w:ascii="Arial Narrow" w:hAnsi="Arial Narrow"/>
+              </w:rPr>
+            </w:pPr>
           </w:p>
         </w:tc>
         <w:tc>
@@ -539,11 +638,23 @@
           </w:tcPr>
           <w:p>
             <w:pPr>
-              <w:spacing w:after="0"/>
-              <w:rPr>
-                <w:rFonts w:ascii="Arial Narrow" w:hAnsi="Arial Narrow"/>
-              </w:rPr>
-            </w:pPr>
+              <w:rPr>
+                <w:rFonts w:ascii="Arial Narrow" w:hAnsi="Arial Narrow"/>
+                <w:lang w:bidi="ar-EG"/>
+              </w:rPr>
+            </w:pPr>
+            <w:r>
+              <w:rPr>
+                <w:rFonts w:ascii="Arial Narrow" w:hAnsi="Arial Narrow"/>
+              </w:rPr>
+              <w:t xml:space="preserve">3-System </w:t>
+            </w:r>
+            <w:r>
+              <w:rPr>
+                <w:rFonts w:ascii="Arial Narrow" w:hAnsi="Arial Narrow"/>
+              </w:rPr>
+              <w:t>adds the salesman to the available salesmen list.</w:t>
+            </w:r>
           </w:p>
         </w:tc>
       </w:tr>
@@ -553,7 +664,7 @@
         </w:trPr>
         <w:tc>
           <w:tcPr>
-            <w:tcW w:w="1728" w:type="dxa"/>
+            <w:tcW w:w="1690" w:type="dxa"/>
             <w:vMerge/>
             <w:tcBorders>
               <w:top w:val="single" w:sz="6" w:space="0" w:color="auto"/>
@@ -582,11 +693,9 @@
               <w:bottom w:val="single" w:sz="6" w:space="0" w:color="auto"/>
               <w:right w:val="single" w:sz="12" w:space="0" w:color="auto"/>
             </w:tcBorders>
-            <w:hideMark/>
-          </w:tcPr>
-          <w:p>
-            <w:pPr>
-              <w:spacing w:after="0"/>
+          </w:tcPr>
+          <w:p>
+            <w:pPr>
               <w:rPr>
                 <w:rFonts w:ascii="Arial Narrow" w:hAnsi="Arial Narrow"/>
               </w:rPr>
@@ -608,398 +717,19 @@
             <w:pPr>
               <w:rPr>
                 <w:rFonts w:ascii="Arial Narrow" w:hAnsi="Arial Narrow"/>
-                <w:lang w:bidi="ar-EG"/>
-              </w:rPr>
-            </w:pPr>
-            <w:r>
-              <w:rPr>
-                <w:rFonts w:ascii="Arial Narrow" w:hAnsi="Arial Narrow"/>
-              </w:rPr>
-              <w:t>3-System checks number of orders in the</w:t>
-            </w:r>
-            <w:r>
-              <w:rPr>
-                <w:rFonts w:ascii="Arial Narrow" w:hAnsi="Arial Narrow"/>
-                <w:rtl/>
-              </w:rPr>
-              <w:t xml:space="preserve"> </w:t>
-            </w:r>
-            <w:r>
-              <w:rPr>
-                <w:rFonts w:ascii="Arial Narrow" w:hAnsi="Arial Narrow"/>
-              </w:rPr>
-              <w:t>work list and decide which algorithm to run.</w:t>
-            </w:r>
-          </w:p>
-        </w:tc>
-      </w:tr>
-      <w:tr>
-        <w:trPr>
-          <w:trHeight w:val="89"/>
-        </w:trPr>
-        <w:tc>
-          <w:tcPr>
-            <w:tcW w:w="1728" w:type="dxa"/>
-            <w:vMerge/>
-            <w:tcBorders>
-              <w:top w:val="single" w:sz="6" w:space="0" w:color="auto"/>
-              <w:left w:val="single" w:sz="12" w:space="0" w:color="auto"/>
-              <w:bottom w:val="single" w:sz="6" w:space="0" w:color="auto"/>
-              <w:right w:val="single" w:sz="6" w:space="0" w:color="auto"/>
-            </w:tcBorders>
-            <w:vAlign w:val="center"/>
-            <w:hideMark/>
-          </w:tcPr>
-          <w:p>
-            <w:pPr>
-              <w:spacing w:after="0" w:line="240" w:lineRule="auto"/>
-              <w:rPr>
-                <w:rFonts w:ascii="Arial Narrow" w:hAnsi="Arial Narrow"/>
-              </w:rPr>
-            </w:pPr>
-          </w:p>
-        </w:tc>
-        <w:tc>
-          <w:tcPr>
-            <w:tcW w:w="3668" w:type="dxa"/>
-            <w:tcBorders>
-              <w:top w:val="single" w:sz="6" w:space="0" w:color="auto"/>
-              <w:left w:val="single" w:sz="6" w:space="0" w:color="auto"/>
-              <w:bottom w:val="single" w:sz="6" w:space="0" w:color="auto"/>
-              <w:right w:val="single" w:sz="12" w:space="0" w:color="auto"/>
-            </w:tcBorders>
-          </w:tcPr>
-          <w:p>
-            <w:pPr>
-              <w:rPr>
-                <w:rFonts w:ascii="Arial Narrow" w:hAnsi="Arial Narrow"/>
-              </w:rPr>
-            </w:pPr>
-          </w:p>
-        </w:tc>
-        <w:tc>
-          <w:tcPr>
-            <w:tcW w:w="3484" w:type="dxa"/>
-            <w:tcBorders>
-              <w:top w:val="single" w:sz="6" w:space="0" w:color="auto"/>
-              <w:left w:val="single" w:sz="6" w:space="0" w:color="auto"/>
-              <w:bottom w:val="single" w:sz="6" w:space="0" w:color="auto"/>
-              <w:right w:val="single" w:sz="12" w:space="0" w:color="auto"/>
-            </w:tcBorders>
-            <w:hideMark/>
-          </w:tcPr>
-          <w:p>
-            <w:pPr>
-              <w:rPr>
-                <w:rFonts w:ascii="Arial Narrow" w:hAnsi="Arial Narrow"/>
-              </w:rPr>
-            </w:pPr>
-            <w:r>
-              <w:rPr>
-                <w:rFonts w:ascii="Arial Narrow" w:hAnsi="Arial Narrow"/>
-              </w:rPr>
-              <w:t>4- System Displays the new ordered work list.</w:t>
-            </w:r>
-          </w:p>
-        </w:tc>
-      </w:tr>
-      <w:tr>
-        <w:trPr>
-          <w:trHeight w:val="89"/>
-        </w:trPr>
-        <w:tc>
-          <w:tcPr>
-            <w:tcW w:w="1728" w:type="dxa"/>
-            <w:vMerge/>
-            <w:tcBorders>
-              <w:top w:val="single" w:sz="6" w:space="0" w:color="auto"/>
-              <w:left w:val="single" w:sz="12" w:space="0" w:color="auto"/>
-              <w:bottom w:val="single" w:sz="6" w:space="0" w:color="auto"/>
-              <w:right w:val="single" w:sz="6" w:space="0" w:color="auto"/>
-            </w:tcBorders>
-            <w:vAlign w:val="center"/>
-            <w:hideMark/>
-          </w:tcPr>
-          <w:p>
-            <w:pPr>
-              <w:spacing w:after="0" w:line="240" w:lineRule="auto"/>
-              <w:rPr>
-                <w:rFonts w:ascii="Arial Narrow" w:hAnsi="Arial Narrow"/>
-              </w:rPr>
-            </w:pPr>
-          </w:p>
-        </w:tc>
-        <w:tc>
-          <w:tcPr>
-            <w:tcW w:w="3668" w:type="dxa"/>
-            <w:tcBorders>
-              <w:top w:val="single" w:sz="6" w:space="0" w:color="auto"/>
-              <w:left w:val="single" w:sz="6" w:space="0" w:color="auto"/>
-              <w:bottom w:val="single" w:sz="6" w:space="0" w:color="auto"/>
-              <w:right w:val="single" w:sz="12" w:space="0" w:color="auto"/>
-            </w:tcBorders>
-            <w:hideMark/>
-          </w:tcPr>
-          <w:p>
-            <w:pPr>
-              <w:rPr>
-                <w:rFonts w:ascii="Arial Narrow" w:hAnsi="Arial Narrow"/>
-              </w:rPr>
-            </w:pPr>
-            <w:r>
-              <w:rPr>
-                <w:rFonts w:ascii="Arial Narrow" w:hAnsi="Arial Narrow"/>
-              </w:rPr>
-              <w:t>5- Distributor views the ordered work list and starts fulfillment.</w:t>
-            </w:r>
-          </w:p>
-        </w:tc>
-        <w:tc>
-          <w:tcPr>
-            <w:tcW w:w="3484" w:type="dxa"/>
-            <w:tcBorders>
-              <w:top w:val="single" w:sz="6" w:space="0" w:color="auto"/>
-              <w:left w:val="single" w:sz="6" w:space="0" w:color="auto"/>
-              <w:bottom w:val="single" w:sz="6" w:space="0" w:color="auto"/>
-              <w:right w:val="single" w:sz="12" w:space="0" w:color="auto"/>
-            </w:tcBorders>
-          </w:tcPr>
-          <w:p>
-            <w:pPr>
-              <w:rPr>
-                <w:rFonts w:ascii="Arial Narrow" w:hAnsi="Arial Narrow"/>
-              </w:rPr>
-            </w:pPr>
-          </w:p>
-        </w:tc>
-      </w:tr>
-      <w:tr>
-        <w:trPr>
-          <w:trHeight w:val="91"/>
-        </w:trPr>
-        <w:tc>
-          <w:tcPr>
-            <w:tcW w:w="1728" w:type="dxa"/>
-            <w:vMerge w:val="restart"/>
-            <w:tcBorders>
-              <w:top w:val="single" w:sz="6" w:space="0" w:color="auto"/>
-              <w:left w:val="single" w:sz="12" w:space="0" w:color="auto"/>
-              <w:bottom w:val="single" w:sz="6" w:space="0" w:color="auto"/>
-              <w:right w:val="single" w:sz="6" w:space="0" w:color="auto"/>
-            </w:tcBorders>
-            <w:hideMark/>
-          </w:tcPr>
-          <w:p>
-            <w:pPr>
-              <w:rPr>
-                <w:rFonts w:ascii="Arial Narrow" w:hAnsi="Arial Narrow"/>
-              </w:rPr>
-            </w:pPr>
-            <w:r>
-              <w:rPr>
-                <w:rFonts w:ascii="Arial Narrow" w:hAnsi="Arial Narrow"/>
-              </w:rPr>
-              <w:t>Exceptions:</w:t>
-            </w:r>
-          </w:p>
-        </w:tc>
-        <w:tc>
-          <w:tcPr>
-            <w:tcW w:w="3668" w:type="dxa"/>
-            <w:tcBorders>
-              <w:top w:val="single" w:sz="6" w:space="0" w:color="auto"/>
-              <w:left w:val="single" w:sz="6" w:space="0" w:color="auto"/>
-              <w:bottom w:val="single" w:sz="6" w:space="0" w:color="auto"/>
-              <w:right w:val="single" w:sz="12" w:space="0" w:color="auto"/>
-            </w:tcBorders>
-            <w:shd w:val="clear" w:color="auto" w:fill="548DD4" w:themeFill="text2" w:themeFillTint="99"/>
-            <w:hideMark/>
-          </w:tcPr>
-          <w:p>
-            <w:pPr>
-              <w:jc w:val="center"/>
-              <w:rPr>
-                <w:rFonts w:ascii="Arial Narrow" w:hAnsi="Arial Narrow"/>
-                <w:b/>
-                <w:bCs/>
-              </w:rPr>
-            </w:pPr>
-            <w:r>
-              <w:rPr>
-                <w:rFonts w:ascii="Arial Narrow" w:hAnsi="Arial Narrow"/>
-                <w:b/>
-                <w:bCs/>
-                <w:color w:val="FFFFFF" w:themeColor="background1"/>
-              </w:rPr>
-              <w:t>User Action</w:t>
-            </w:r>
-          </w:p>
-        </w:tc>
-        <w:tc>
-          <w:tcPr>
-            <w:tcW w:w="3484" w:type="dxa"/>
-            <w:tcBorders>
-              <w:top w:val="single" w:sz="6" w:space="0" w:color="auto"/>
-              <w:left w:val="single" w:sz="6" w:space="0" w:color="auto"/>
-              <w:bottom w:val="single" w:sz="6" w:space="0" w:color="auto"/>
-              <w:right w:val="single" w:sz="12" w:space="0" w:color="auto"/>
-            </w:tcBorders>
-            <w:shd w:val="clear" w:color="auto" w:fill="548DD4" w:themeFill="text2" w:themeFillTint="99"/>
-            <w:hideMark/>
-          </w:tcPr>
-          <w:p>
-            <w:pPr>
-              <w:jc w:val="center"/>
-              <w:rPr>
-                <w:rFonts w:ascii="Arial Narrow" w:hAnsi="Arial Narrow"/>
-                <w:b/>
-                <w:bCs/>
-              </w:rPr>
-            </w:pPr>
-            <w:r>
-              <w:rPr>
-                <w:rFonts w:ascii="Arial Narrow" w:hAnsi="Arial Narrow"/>
-                <w:b/>
-                <w:bCs/>
-                <w:color w:val="FFFFFF" w:themeColor="background1"/>
-              </w:rPr>
-              <w:t>System Action</w:t>
-            </w:r>
-          </w:p>
-        </w:tc>
-      </w:tr>
-      <w:tr>
-        <w:trPr>
-          <w:trHeight w:val="89"/>
-        </w:trPr>
-        <w:tc>
-          <w:tcPr>
-            <w:tcW w:w="1728" w:type="dxa"/>
-            <w:vMerge/>
-            <w:tcBorders>
-              <w:top w:val="single" w:sz="6" w:space="0" w:color="auto"/>
-              <w:left w:val="single" w:sz="12" w:space="0" w:color="auto"/>
-              <w:bottom w:val="single" w:sz="6" w:space="0" w:color="auto"/>
-              <w:right w:val="single" w:sz="6" w:space="0" w:color="auto"/>
-            </w:tcBorders>
-            <w:vAlign w:val="center"/>
-            <w:hideMark/>
-          </w:tcPr>
-          <w:p>
-            <w:pPr>
-              <w:spacing w:after="0" w:line="240" w:lineRule="auto"/>
-              <w:rPr>
-                <w:rFonts w:ascii="Arial Narrow" w:hAnsi="Arial Narrow"/>
-              </w:rPr>
-            </w:pPr>
-          </w:p>
-        </w:tc>
-        <w:tc>
-          <w:tcPr>
-            <w:tcW w:w="3668" w:type="dxa"/>
-            <w:tcBorders>
-              <w:top w:val="single" w:sz="6" w:space="0" w:color="auto"/>
-              <w:left w:val="single" w:sz="6" w:space="0" w:color="auto"/>
-              <w:bottom w:val="single" w:sz="6" w:space="0" w:color="auto"/>
-              <w:right w:val="single" w:sz="12" w:space="0" w:color="auto"/>
-            </w:tcBorders>
-            <w:hideMark/>
-          </w:tcPr>
-          <w:p>
-            <w:pPr>
-              <w:rPr>
-                <w:rFonts w:ascii="Arial Narrow" w:hAnsi="Arial Narrow"/>
-              </w:rPr>
-            </w:pPr>
-            <w:r>
-              <w:rPr>
-                <w:rFonts w:ascii="Arial Narrow" w:hAnsi="Arial Narrow"/>
-              </w:rPr>
-              <w:t>1-Distributor asks to order the work list and no orders are assigned to him.</w:t>
-            </w:r>
-          </w:p>
-        </w:tc>
-        <w:tc>
-          <w:tcPr>
-            <w:tcW w:w="3484" w:type="dxa"/>
-            <w:tcBorders>
-              <w:top w:val="single" w:sz="6" w:space="0" w:color="auto"/>
-              <w:left w:val="single" w:sz="6" w:space="0" w:color="auto"/>
-              <w:bottom w:val="single" w:sz="6" w:space="0" w:color="auto"/>
-              <w:right w:val="single" w:sz="12" w:space="0" w:color="auto"/>
-            </w:tcBorders>
-          </w:tcPr>
-          <w:p>
-            <w:pPr>
-              <w:rPr>
-                <w:rFonts w:ascii="Arial Narrow" w:hAnsi="Arial Narrow"/>
-              </w:rPr>
-            </w:pPr>
-          </w:p>
-        </w:tc>
-      </w:tr>
-      <w:tr>
-        <w:trPr>
-          <w:trHeight w:val="89"/>
-        </w:trPr>
-        <w:tc>
-          <w:tcPr>
-            <w:tcW w:w="1728" w:type="dxa"/>
-            <w:tcBorders>
-              <w:top w:val="single" w:sz="6" w:space="0" w:color="auto"/>
-              <w:left w:val="single" w:sz="12" w:space="0" w:color="auto"/>
-              <w:bottom w:val="single" w:sz="12" w:space="0" w:color="auto"/>
-              <w:right w:val="single" w:sz="6" w:space="0" w:color="auto"/>
-            </w:tcBorders>
-          </w:tcPr>
-          <w:p>
-            <w:pPr>
-              <w:rPr>
-                <w:rFonts w:ascii="Arial Narrow" w:hAnsi="Arial Narrow"/>
-              </w:rPr>
-            </w:pPr>
-          </w:p>
-        </w:tc>
-        <w:tc>
-          <w:tcPr>
-            <w:tcW w:w="3668" w:type="dxa"/>
-            <w:tcBorders>
-              <w:top w:val="single" w:sz="6" w:space="0" w:color="auto"/>
-              <w:left w:val="single" w:sz="6" w:space="0" w:color="auto"/>
-              <w:bottom w:val="single" w:sz="6" w:space="0" w:color="auto"/>
-              <w:right w:val="single" w:sz="12" w:space="0" w:color="auto"/>
-            </w:tcBorders>
-          </w:tcPr>
-          <w:p>
-            <w:pPr>
-              <w:rPr>
-                <w:rFonts w:ascii="Arial Narrow" w:hAnsi="Arial Narrow"/>
-              </w:rPr>
-            </w:pPr>
-          </w:p>
-        </w:tc>
-        <w:tc>
-          <w:tcPr>
-            <w:tcW w:w="3484" w:type="dxa"/>
-            <w:tcBorders>
-              <w:top w:val="single" w:sz="6" w:space="0" w:color="auto"/>
-              <w:left w:val="single" w:sz="6" w:space="0" w:color="auto"/>
-              <w:bottom w:val="single" w:sz="6" w:space="0" w:color="auto"/>
-              <w:right w:val="single" w:sz="12" w:space="0" w:color="auto"/>
-            </w:tcBorders>
-            <w:hideMark/>
-          </w:tcPr>
-          <w:p>
-            <w:pPr>
-              <w:rPr>
-                <w:rFonts w:ascii="Arial Narrow" w:hAnsi="Arial Narrow"/>
-              </w:rPr>
-            </w:pPr>
-            <w:r>
-              <w:rPr>
-                <w:rFonts w:ascii="Arial Narrow" w:hAnsi="Arial Narrow"/>
-              </w:rPr>
-              <w:t>2-System notifies him that there are no orders assigned to him.</w:t>
+              </w:rPr>
+            </w:pPr>
+            <w:r>
+              <w:rPr>
+                <w:rFonts w:ascii="Arial Narrow" w:hAnsi="Arial Narrow"/>
+              </w:rPr>
+              <w:t xml:space="preserve">4- System </w:t>
+            </w:r>
+            <w:r>
+              <w:rPr>
+                <w:rFonts w:ascii="Arial Narrow" w:hAnsi="Arial Narrow"/>
+              </w:rPr>
+              <w:t>assigns requests to be delivered by this salesman.</w:t>
             </w:r>
           </w:p>
         </w:tc>
@@ -1326,7 +1056,7 @@
               <w:rPr>
                 <w:rFonts w:ascii="Arial Narrow" w:hAnsi="Arial Narrow"/>
               </w:rPr>
-              <w:t>2_Dist</w:t>
+              <w:t>1_Salesman</w:t>
             </w:r>
           </w:p>
         </w:tc>
@@ -1438,7 +1168,7 @@
               <w:rPr>
                 <w:rFonts w:ascii="Arial Narrow" w:hAnsi="Arial Narrow"/>
               </w:rPr>
-              <w:t>Distributor</w:t>
+              <w:t>Salesman</w:t>
             </w:r>
           </w:p>
         </w:tc>
@@ -1494,7 +1224,33 @@
               <w:rPr>
                 <w:rFonts w:ascii="Arial Narrow" w:hAnsi="Arial Narrow"/>
               </w:rPr>
-              <w:t>1- Logged in as distributor.</w:t>
+              <w:t xml:space="preserve">1- Logged in </w:t>
+            </w:r>
+            <w:proofErr w:type="gramStart"/>
+            <w:r>
+              <w:rPr>
+                <w:rFonts w:ascii="Arial Narrow" w:hAnsi="Arial Narrow"/>
+              </w:rPr>
+              <w:t xml:space="preserve">as </w:t>
+            </w:r>
+            <w:r>
+              <w:rPr>
+                <w:rFonts w:ascii="Arial Narrow" w:hAnsi="Arial Narrow"/>
+              </w:rPr>
+              <w:t xml:space="preserve"> Salesman</w:t>
+            </w:r>
+            <w:proofErr w:type="gramEnd"/>
+            <w:r>
+              <w:rPr>
+                <w:rFonts w:ascii="Arial Narrow" w:hAnsi="Arial Narrow"/>
+              </w:rPr>
+              <w:t xml:space="preserve"> </w:t>
+            </w:r>
+            <w:r>
+              <w:rPr>
+                <w:rFonts w:ascii="Arial Narrow" w:hAnsi="Arial Narrow"/>
+              </w:rPr>
+              <w:t>.</w:t>
             </w:r>
           </w:p>
           <w:p>
@@ -1557,15 +1313,7 @@
               <w:rPr>
                 <w:rFonts w:ascii="Arial Narrow" w:hAnsi="Arial Narrow"/>
               </w:rPr>
-              <w:t xml:space="preserve">1-Finishing </w:t>
-            </w:r>
-            <w:bookmarkStart w:id="0" w:name="_GoBack"/>
-            <w:bookmarkEnd w:id="0"/>
-            <w:r>
-              <w:rPr>
-                <w:rFonts w:ascii="Arial Narrow" w:hAnsi="Arial Narrow"/>
-              </w:rPr>
-              <w:t>request fulfillment</w:t>
+              <w:t>1-Finishing request fulfillment</w:t>
             </w:r>
           </w:p>
         </w:tc>
@@ -1712,7 +1460,25 @@
               <w:rPr>
                 <w:rFonts w:ascii="Arial Narrow" w:hAnsi="Arial Narrow"/>
               </w:rPr>
-              <w:t>1-Distributor asks the directions for the coming request.</w:t>
+              <w:t>1-</w:t>
+            </w:r>
+            <w:r>
+              <w:rPr>
+                <w:rFonts w:ascii="Arial Narrow" w:hAnsi="Arial Narrow"/>
+              </w:rPr>
+              <w:t xml:space="preserve"> Salesman</w:t>
+            </w:r>
+            <w:r>
+              <w:rPr>
+                <w:rFonts w:ascii="Arial Narrow" w:hAnsi="Arial Narrow"/>
+              </w:rPr>
+              <w:t xml:space="preserve"> </w:t>
+            </w:r>
+            <w:r>
+              <w:rPr>
+                <w:rFonts w:ascii="Arial Narrow" w:hAnsi="Arial Narrow"/>
+              </w:rPr>
+              <w:t>asks the directions for the coming request.</w:t>
             </w:r>
           </w:p>
         </w:tc>
@@ -1800,7 +1566,19 @@
               <w:rPr>
                 <w:rFonts w:ascii="Arial Narrow" w:hAnsi="Arial Narrow"/>
               </w:rPr>
-              <w:t>2-System displays the directions.</w:t>
+              <w:t>2-System displays the directions</w:t>
+            </w:r>
+            <w:r>
+              <w:rPr>
+                <w:rFonts w:ascii="Arial Narrow" w:hAnsi="Arial Narrow"/>
+              </w:rPr>
+              <w:t xml:space="preserve"> by using Google Map API</w:t>
+            </w:r>
+            <w:r>
+              <w:rPr>
+                <w:rFonts w:ascii="Arial Narrow" w:hAnsi="Arial Narrow"/>
+              </w:rPr>
+              <w:t>.</w:t>
             </w:r>
           </w:p>
         </w:tc>
@@ -1851,7 +1629,49 @@
               <w:rPr>
                 <w:rFonts w:ascii="Arial Narrow" w:hAnsi="Arial Narrow"/>
               </w:rPr>
-              <w:t>3- Distributor reaches to the desired requester location and fulfills his request.</w:t>
+              <w:t xml:space="preserve">3- </w:t>
+            </w:r>
+            <w:r>
+              <w:rPr>
+                <w:rFonts w:ascii="Arial Narrow" w:hAnsi="Arial Narrow"/>
+              </w:rPr>
+              <w:t>Salesman</w:t>
+            </w:r>
+            <w:r>
+              <w:rPr>
+                <w:rFonts w:ascii="Arial Narrow" w:hAnsi="Arial Narrow"/>
+              </w:rPr>
+              <w:t xml:space="preserve"> </w:t>
+            </w:r>
+            <w:r>
+              <w:rPr>
+                <w:rFonts w:ascii="Arial Narrow" w:hAnsi="Arial Narrow"/>
+              </w:rPr>
+              <w:t xml:space="preserve">reaches to the desired </w:t>
+            </w:r>
+            <w:r>
+              <w:rPr>
+                <w:rFonts w:ascii="Arial Narrow" w:hAnsi="Arial Narrow"/>
+              </w:rPr>
+              <w:t>customer</w:t>
+            </w:r>
+            <w:r>
+              <w:rPr>
+                <w:rFonts w:ascii="Arial Narrow" w:hAnsi="Arial Narrow"/>
+              </w:rPr>
+              <w:t xml:space="preserve"> location and </w:t>
+            </w:r>
+            <w:r>
+              <w:rPr>
+                <w:rFonts w:ascii="Arial Narrow" w:hAnsi="Arial Narrow"/>
+              </w:rPr>
+              <w:t xml:space="preserve">delivers </w:t>
+            </w:r>
+            <w:r>
+              <w:rPr>
+                <w:rFonts w:ascii="Arial Narrow" w:hAnsi="Arial Narrow"/>
+              </w:rPr>
+              <w:t>his request.</w:t>
             </w:r>
           </w:p>
         </w:tc>
@@ -1922,7 +1742,55 @@
               <w:rPr>
                 <w:rFonts w:ascii="Arial Narrow" w:hAnsi="Arial Narrow"/>
               </w:rPr>
-              <w:t>3- Distributor checks on the request as fulfilled request.</w:t>
+              <w:t>4</w:t>
+            </w:r>
+            <w:r>
+              <w:rPr>
+                <w:rFonts w:ascii="Arial Narrow" w:hAnsi="Arial Narrow"/>
+              </w:rPr>
+              <w:t xml:space="preserve">- </w:t>
+            </w:r>
+            <w:r>
+              <w:rPr>
+                <w:rFonts w:ascii="Arial Narrow" w:hAnsi="Arial Narrow"/>
+              </w:rPr>
+              <w:t>Salesman</w:t>
+            </w:r>
+            <w:r>
+              <w:rPr>
+                <w:rFonts w:ascii="Arial Narrow" w:hAnsi="Arial Narrow"/>
+              </w:rPr>
+              <w:t xml:space="preserve"> </w:t>
+            </w:r>
+            <w:r>
+              <w:rPr>
+                <w:rFonts w:ascii="Arial Narrow" w:hAnsi="Arial Narrow"/>
+              </w:rPr>
+              <w:t xml:space="preserve">checks on the request </w:t>
+            </w:r>
+            <w:r>
+              <w:rPr>
+                <w:rFonts w:ascii="Arial Narrow" w:hAnsi="Arial Narrow"/>
+              </w:rPr>
+              <w:t xml:space="preserve">as </w:t>
+            </w:r>
+            <w:r>
+              <w:rPr>
+                <w:rFonts w:ascii="Arial Narrow" w:hAnsi="Arial Narrow"/>
+              </w:rPr>
+              <w:t>delivered</w:t>
+            </w:r>
+            <w:r>
+              <w:rPr>
+                <w:rFonts w:ascii="Arial Narrow" w:hAnsi="Arial Narrow"/>
+              </w:rPr>
+              <w:t xml:space="preserve"> </w:t>
+            </w:r>
+            <w:r>
+              <w:rPr>
+                <w:rFonts w:ascii="Arial Narrow" w:hAnsi="Arial Narrow"/>
+              </w:rPr>
+              <w:t>request.</w:t>
             </w:r>
           </w:p>
         </w:tc>
@@ -2011,72 +1879,15 @@
               <w:rPr>
                 <w:rFonts w:ascii="Arial Narrow" w:hAnsi="Arial Narrow"/>
               </w:rPr>
-              <w:t>4- System saves the time in which the request was fulfilled.</w:t>
-            </w:r>
-          </w:p>
-        </w:tc>
-      </w:tr>
-      <w:tr>
-        <w:trPr>
-          <w:trHeight w:val="89"/>
-        </w:trPr>
-        <w:tc>
-          <w:tcPr>
-            <w:tcW w:w="1914" w:type="dxa"/>
-            <w:vMerge/>
-            <w:tcBorders>
-              <w:top w:val="single" w:sz="6" w:space="0" w:color="auto"/>
-              <w:left w:val="single" w:sz="12" w:space="0" w:color="auto"/>
-              <w:bottom w:val="single" w:sz="6" w:space="0" w:color="auto"/>
-              <w:right w:val="single" w:sz="6" w:space="0" w:color="auto"/>
-            </w:tcBorders>
-            <w:vAlign w:val="center"/>
-            <w:hideMark/>
-          </w:tcPr>
-          <w:p>
-            <w:pPr>
-              <w:spacing w:after="0" w:line="240" w:lineRule="auto"/>
-              <w:rPr>
-                <w:rFonts w:ascii="Arial Narrow" w:hAnsi="Arial Narrow"/>
-              </w:rPr>
-            </w:pPr>
-          </w:p>
-        </w:tc>
-        <w:tc>
-          <w:tcPr>
-            <w:tcW w:w="3482" w:type="dxa"/>
-            <w:tcBorders>
-              <w:top w:val="single" w:sz="6" w:space="0" w:color="auto"/>
-              <w:left w:val="single" w:sz="6" w:space="0" w:color="auto"/>
-              <w:bottom w:val="single" w:sz="6" w:space="0" w:color="auto"/>
-              <w:right w:val="single" w:sz="12" w:space="0" w:color="auto"/>
-            </w:tcBorders>
-            <w:hideMark/>
-          </w:tcPr>
-          <w:p>
-            <w:pPr>
-              <w:rPr>
-                <w:rFonts w:ascii="Arial Narrow" w:hAnsi="Arial Narrow"/>
-              </w:rPr>
-            </w:pPr>
-            <w:r>
-              <w:rPr>
-                <w:rFonts w:ascii="Arial Narrow" w:hAnsi="Arial Narrow"/>
-              </w:rPr>
-              <w:t>5-  Distributor asks for the next request to be fulfilled.</w:t>
-            </w:r>
-          </w:p>
-        </w:tc>
-        <w:tc>
-          <w:tcPr>
-            <w:tcW w:w="3484" w:type="dxa"/>
-            <w:tcBorders>
-              <w:top w:val="single" w:sz="6" w:space="0" w:color="auto"/>
-              <w:left w:val="single" w:sz="6" w:space="0" w:color="auto"/>
-              <w:bottom w:val="single" w:sz="6" w:space="0" w:color="auto"/>
-              <w:right w:val="single" w:sz="12" w:space="0" w:color="auto"/>
-            </w:tcBorders>
-          </w:tcPr>
+              <w:t>5-</w:t>
+            </w:r>
+            <w:r>
+              <w:rPr>
+                <w:rFonts w:ascii="Arial Narrow" w:hAnsi="Arial Narrow"/>
+              </w:rPr>
+              <w:t>System returns the next request location.</w:t>
+            </w:r>
+          </w:p>
           <w:p>
             <w:pPr>
               <w:rPr>
@@ -2087,7 +1898,10 @@
         </w:tc>
       </w:tr>
     </w:tbl>
-    <w:p/>
+    <w:p>
+      <w:bookmarkStart w:id="0" w:name="_GoBack"/>
+      <w:bookmarkEnd w:id="0"/>
+    </w:p>
     <w:sectPr>
       <w:pgSz w:w="12240" w:h="15840"/>
       <w:pgMar w:top="1440" w:right="1440" w:bottom="1440" w:left="1440" w:header="0" w:footer="0" w:gutter="0"/>
@@ -2100,7 +1914,7 @@
 </file>
 
 <file path=word/styles.xml><?xml version="1.0" encoding="utf-8"?>
-<w:styles xmlns:mc="http://schemas.openxmlformats.org/markup-compatibility/2006" xmlns:r="http://schemas.openxmlformats.org/officeDocument/2006/relationships" xmlns:w="http://schemas.openxmlformats.org/wordprocessingml/2006/main" xmlns:w14="http://schemas.microsoft.com/office/word/2010/wordml" xmlns:w15="http://schemas.microsoft.com/office/word/2012/wordml" xmlns:w16cid="http://schemas.microsoft.com/office/word/2016/wordml/cid" xmlns:w16se="http://schemas.microsoft.com/office/word/2015/wordml/symex" mc:Ignorable="w14 w15 w16se w16cid">
+<w:styles xmlns:mc="http://schemas.openxmlformats.org/markup-compatibility/2006" xmlns:r="http://schemas.openxmlformats.org/officeDocument/2006/relationships" xmlns:w="http://schemas.openxmlformats.org/wordprocessingml/2006/main" xmlns:w14="http://schemas.microsoft.com/office/word/2010/wordml" mc:Ignorable="w14">
   <w:docDefaults>
     <w:rPrDefault>
       <w:rPr>
@@ -2112,382 +1926,144 @@
     </w:rPrDefault>
     <w:pPrDefault/>
   </w:docDefaults>
-  <w:latentStyles w:defLockedState="0" w:defUIPriority="99" w:defSemiHidden="0" w:defUnhideWhenUsed="0" w:defQFormat="0" w:count="375">
-    <w:lsdException w:name="Normal" w:uiPriority="0" w:qFormat="1"/>
-    <w:lsdException w:name="heading 1" w:uiPriority="9" w:qFormat="1"/>
-    <w:lsdException w:name="heading 2" w:semiHidden="1" w:uiPriority="9" w:unhideWhenUsed="1" w:qFormat="1"/>
-    <w:lsdException w:name="heading 3" w:semiHidden="1" w:uiPriority="9" w:unhideWhenUsed="1" w:qFormat="1"/>
-    <w:lsdException w:name="heading 4" w:semiHidden="1" w:uiPriority="9" w:unhideWhenUsed="1" w:qFormat="1"/>
-    <w:lsdException w:name="heading 5" w:semiHidden="1" w:uiPriority="9" w:unhideWhenUsed="1" w:qFormat="1"/>
-    <w:lsdException w:name="heading 6" w:semiHidden="1" w:uiPriority="9" w:unhideWhenUsed="1" w:qFormat="1"/>
-    <w:lsdException w:name="heading 7" w:semiHidden="1" w:uiPriority="9" w:unhideWhenUsed="1" w:qFormat="1"/>
-    <w:lsdException w:name="heading 8" w:semiHidden="1" w:uiPriority="9" w:unhideWhenUsed="1" w:qFormat="1"/>
-    <w:lsdException w:name="heading 9" w:semiHidden="1" w:uiPriority="9" w:unhideWhenUsed="1" w:qFormat="1"/>
-    <w:lsdException w:name="index 1" w:semiHidden="1" w:unhideWhenUsed="1"/>
-    <w:lsdException w:name="index 2" w:semiHidden="1" w:unhideWhenUsed="1"/>
-    <w:lsdException w:name="index 3" w:semiHidden="1" w:unhideWhenUsed="1"/>
-    <w:lsdException w:name="index 4" w:semiHidden="1" w:unhideWhenUsed="1"/>
-    <w:lsdException w:name="index 5" w:semiHidden="1" w:unhideWhenUsed="1"/>
-    <w:lsdException w:name="index 6" w:semiHidden="1" w:unhideWhenUsed="1"/>
-    <w:lsdException w:name="index 7" w:semiHidden="1" w:unhideWhenUsed="1"/>
-    <w:lsdException w:name="index 8" w:semiHidden="1" w:unhideWhenUsed="1"/>
-    <w:lsdException w:name="index 9" w:semiHidden="1" w:unhideWhenUsed="1"/>
-    <w:lsdException w:name="toc 1" w:semiHidden="1" w:uiPriority="39" w:unhideWhenUsed="1"/>
-    <w:lsdException w:name="toc 2" w:semiHidden="1" w:uiPriority="39" w:unhideWhenUsed="1"/>
-    <w:lsdException w:name="toc 3" w:semiHidden="1" w:uiPriority="39" w:unhideWhenUsed="1"/>
-    <w:lsdException w:name="toc 4" w:semiHidden="1" w:uiPriority="39" w:unhideWhenUsed="1"/>
-    <w:lsdException w:name="toc 5" w:semiHidden="1" w:uiPriority="39" w:unhideWhenUsed="1"/>
-    <w:lsdException w:name="toc 6" w:semiHidden="1" w:uiPriority="39" w:unhideWhenUsed="1"/>
-    <w:lsdException w:name="toc 7" w:semiHidden="1" w:uiPriority="39" w:unhideWhenUsed="1"/>
-    <w:lsdException w:name="toc 8" w:semiHidden="1" w:uiPriority="39" w:unhideWhenUsed="1"/>
-    <w:lsdException w:name="toc 9" w:semiHidden="1" w:uiPriority="39" w:unhideWhenUsed="1"/>
-    <w:lsdException w:name="Normal Indent" w:semiHidden="1" w:unhideWhenUsed="1"/>
-    <w:lsdException w:name="footnote text" w:semiHidden="1" w:unhideWhenUsed="1"/>
-    <w:lsdException w:name="annotation text" w:semiHidden="1" w:unhideWhenUsed="1"/>
-    <w:lsdException w:name="header" w:semiHidden="1" w:unhideWhenUsed="1"/>
-    <w:lsdException w:name="footer" w:semiHidden="1" w:unhideWhenUsed="1"/>
-    <w:lsdException w:name="index heading" w:semiHidden="1" w:unhideWhenUsed="1"/>
-    <w:lsdException w:name="caption" w:semiHidden="1" w:uiPriority="35" w:unhideWhenUsed="1" w:qFormat="1"/>
-    <w:lsdException w:name="table of figures" w:semiHidden="1" w:unhideWhenUsed="1"/>
-    <w:lsdException w:name="envelope address" w:semiHidden="1" w:unhideWhenUsed="1"/>
-    <w:lsdException w:name="envelope return" w:semiHidden="1" w:unhideWhenUsed="1"/>
-    <w:lsdException w:name="footnote reference" w:semiHidden="1" w:unhideWhenUsed="1"/>
-    <w:lsdException w:name="annotation reference" w:semiHidden="1" w:unhideWhenUsed="1"/>
-    <w:lsdException w:name="line number" w:semiHidden="1" w:unhideWhenUsed="1"/>
-    <w:lsdException w:name="page number" w:semiHidden="1" w:unhideWhenUsed="1"/>
-    <w:lsdException w:name="endnote reference" w:semiHidden="1" w:unhideWhenUsed="1"/>
-    <w:lsdException w:name="endnote text" w:semiHidden="1" w:unhideWhenUsed="1"/>
-    <w:lsdException w:name="table of authorities" w:semiHidden="1" w:unhideWhenUsed="1"/>
-    <w:lsdException w:name="macro" w:semiHidden="1" w:unhideWhenUsed="1"/>
-    <w:lsdException w:name="toa heading" w:semiHidden="1" w:unhideWhenUsed="1"/>
-    <w:lsdException w:name="List" w:semiHidden="1" w:unhideWhenUsed="1"/>
-    <w:lsdException w:name="List Bullet" w:semiHidden="1" w:unhideWhenUsed="1"/>
-    <w:lsdException w:name="List Number" w:semiHidden="1" w:unhideWhenUsed="1"/>
-    <w:lsdException w:name="List 2" w:semiHidden="1" w:unhideWhenUsed="1"/>
-    <w:lsdException w:name="List 3" w:semiHidden="1" w:unhideWhenUsed="1"/>
-    <w:lsdException w:name="List 4" w:semiHidden="1" w:unhideWhenUsed="1"/>
-    <w:lsdException w:name="List 5" w:semiHidden="1" w:unhideWhenUsed="1"/>
-    <w:lsdException w:name="List Bullet 2" w:semiHidden="1" w:unhideWhenUsed="1"/>
-    <w:lsdException w:name="List Bullet 3" w:semiHidden="1" w:unhideWhenUsed="1"/>
-    <w:lsdException w:name="List Bullet 4" w:semiHidden="1" w:unhideWhenUsed="1"/>
-    <w:lsdException w:name="List Bullet 5" w:semiHidden="1" w:unhideWhenUsed="1"/>
-    <w:lsdException w:name="List Number 2" w:semiHidden="1" w:unhideWhenUsed="1"/>
-    <w:lsdException w:name="List Number 3" w:semiHidden="1" w:unhideWhenUsed="1"/>
-    <w:lsdException w:name="List Number 4" w:semiHidden="1" w:unhideWhenUsed="1"/>
-    <w:lsdException w:name="List Number 5" w:semiHidden="1" w:unhideWhenUsed="1"/>
-    <w:lsdException w:name="Title" w:uiPriority="10" w:qFormat="1"/>
-    <w:lsdException w:name="Closing" w:semiHidden="1" w:unhideWhenUsed="1"/>
-    <w:lsdException w:name="Signature" w:semiHidden="1" w:unhideWhenUsed="1"/>
-    <w:lsdException w:name="Default Paragraph Font" w:semiHidden="1" w:uiPriority="1" w:unhideWhenUsed="1"/>
-    <w:lsdException w:name="Body Text" w:semiHidden="1" w:unhideWhenUsed="1"/>
-    <w:lsdException w:name="Body Text Indent" w:semiHidden="1" w:unhideWhenUsed="1"/>
-    <w:lsdException w:name="List Continue" w:semiHidden="1" w:unhideWhenUsed="1"/>
-    <w:lsdException w:name="List Continue 2" w:semiHidden="1" w:unhideWhenUsed="1"/>
-    <w:lsdException w:name="List Continue 3" w:semiHidden="1" w:unhideWhenUsed="1"/>
-    <w:lsdException w:name="List Continue 4" w:semiHidden="1" w:unhideWhenUsed="1"/>
-    <w:lsdException w:name="List Continue 5" w:semiHidden="1" w:unhideWhenUsed="1"/>
-    <w:lsdException w:name="Message Header" w:semiHidden="1" w:unhideWhenUsed="1"/>
-    <w:lsdException w:name="Subtitle" w:uiPriority="11" w:qFormat="1"/>
-    <w:lsdException w:name="Salutation" w:semiHidden="1" w:unhideWhenUsed="1"/>
-    <w:lsdException w:name="Date" w:semiHidden="1" w:unhideWhenUsed="1"/>
-    <w:lsdException w:name="Body Text First Indent" w:semiHidden="1" w:unhideWhenUsed="1"/>
-    <w:lsdException w:name="Body Text First Indent 2" w:semiHidden="1" w:unhideWhenUsed="1"/>
-    <w:lsdException w:name="Note Heading" w:semiHidden="1" w:unhideWhenUsed="1"/>
-    <w:lsdException w:name="Body Text 2" w:semiHidden="1" w:unhideWhenUsed="1"/>
-    <w:lsdException w:name="Body Text 3" w:semiHidden="1" w:unhideWhenUsed="1"/>
-    <w:lsdException w:name="Body Text Indent 2" w:semiHidden="1" w:unhideWhenUsed="1"/>
-    <w:lsdException w:name="Body Text Indent 3" w:semiHidden="1" w:unhideWhenUsed="1"/>
-    <w:lsdException w:name="Block Text" w:semiHidden="1" w:unhideWhenUsed="1"/>
-    <w:lsdException w:name="Hyperlink" w:semiHidden="1" w:unhideWhenUsed="1"/>
-    <w:lsdException w:name="FollowedHyperlink" w:semiHidden="1" w:unhideWhenUsed="1"/>
-    <w:lsdException w:name="Strong" w:uiPriority="22" w:qFormat="1"/>
-    <w:lsdException w:name="Emphasis" w:uiPriority="20" w:qFormat="1"/>
-    <w:lsdException w:name="Document Map" w:semiHidden="1" w:unhideWhenUsed="1"/>
-    <w:lsdException w:name="Plain Text" w:semiHidden="1" w:unhideWhenUsed="1"/>
-    <w:lsdException w:name="E-mail Signature" w:semiHidden="1" w:unhideWhenUsed="1"/>
-    <w:lsdException w:name="HTML Top of Form" w:semiHidden="1" w:unhideWhenUsed="1"/>
-    <w:lsdException w:name="HTML Bottom of Form" w:semiHidden="1" w:unhideWhenUsed="1"/>
-    <w:lsdException w:name="Normal (Web)" w:semiHidden="1" w:unhideWhenUsed="1"/>
-    <w:lsdException w:name="HTML Acronym" w:semiHidden="1" w:unhideWhenUsed="1"/>
-    <w:lsdException w:name="HTML Address" w:semiHidden="1" w:unhideWhenUsed="1"/>
-    <w:lsdException w:name="HTML Cite" w:semiHidden="1" w:unhideWhenUsed="1"/>
-    <w:lsdException w:name="HTML Code" w:semiHidden="1" w:unhideWhenUsed="1"/>
-    <w:lsdException w:name="HTML Definition" w:semiHidden="1" w:unhideWhenUsed="1"/>
-    <w:lsdException w:name="HTML Keyboard" w:semiHidden="1" w:unhideWhenUsed="1"/>
-    <w:lsdException w:name="HTML Preformatted" w:semiHidden="1" w:unhideWhenUsed="1"/>
-    <w:lsdException w:name="HTML Sample" w:semiHidden="1" w:unhideWhenUsed="1"/>
-    <w:lsdException w:name="HTML Typewriter" w:semiHidden="1" w:unhideWhenUsed="1"/>
-    <w:lsdException w:name="HTML Variable" w:semiHidden="1" w:unhideWhenUsed="1"/>
-    <w:lsdException w:name="Normal Table" w:semiHidden="1" w:unhideWhenUsed="1"/>
-    <w:lsdException w:name="annotation subject" w:semiHidden="1" w:unhideWhenUsed="1"/>
-    <w:lsdException w:name="No List" w:semiHidden="1" w:unhideWhenUsed="1"/>
-    <w:lsdException w:name="Outline List 1" w:semiHidden="1" w:unhideWhenUsed="1"/>
-    <w:lsdException w:name="Outline List 2" w:semiHidden="1" w:unhideWhenUsed="1"/>
-    <w:lsdException w:name="Outline List 3" w:semiHidden="1" w:unhideWhenUsed="1"/>
-    <w:lsdException w:name="Table Simple 1" w:semiHidden="1" w:unhideWhenUsed="1"/>
-    <w:lsdException w:name="Table Simple 2" w:semiHidden="1" w:unhideWhenUsed="1"/>
-    <w:lsdException w:name="Table Simple 3" w:semiHidden="1" w:unhideWhenUsed="1"/>
-    <w:lsdException w:name="Table Classic 1" w:semiHidden="1" w:unhideWhenUsed="1"/>
-    <w:lsdException w:name="Table Classic 2" w:semiHidden="1" w:unhideWhenUsed="1"/>
-    <w:lsdException w:name="Table Classic 3" w:semiHidden="1" w:unhideWhenUsed="1"/>
-    <w:lsdException w:name="Table Classic 4" w:semiHidden="1" w:unhideWhenUsed="1"/>
-    <w:lsdException w:name="Table Colorful 1" w:semiHidden="1" w:unhideWhenUsed="1"/>
-    <w:lsdException w:name="Table Colorful 2" w:semiHidden="1" w:unhideWhenUsed="1"/>
-    <w:lsdException w:name="Table Colorful 3" w:semiHidden="1" w:unhideWhenUsed="1"/>
-    <w:lsdException w:name="Table Columns 1" w:semiHidden="1" w:unhideWhenUsed="1"/>
-    <w:lsdException w:name="Table Columns 2" w:semiHidden="1" w:unhideWhenUsed="1"/>
-    <w:lsdException w:name="Table Columns 3" w:semiHidden="1" w:unhideWhenUsed="1"/>
-    <w:lsdException w:name="Table Columns 4" w:semiHidden="1" w:unhideWhenUsed="1"/>
-    <w:lsdException w:name="Table Columns 5" w:semiHidden="1" w:unhideWhenUsed="1"/>
-    <w:lsdException w:name="Table Grid 1" w:semiHidden="1" w:unhideWhenUsed="1"/>
-    <w:lsdException w:name="Table Grid 2" w:semiHidden="1" w:unhideWhenUsed="1"/>
-    <w:lsdException w:name="Table Grid 3" w:semiHidden="1" w:unhideWhenUsed="1"/>
-    <w:lsdException w:name="Table Grid 4" w:semiHidden="1" w:unhideWhenUsed="1"/>
-    <w:lsdException w:name="Table Grid 5" w:semiHidden="1" w:unhideWhenUsed="1"/>
-    <w:lsdException w:name="Table Grid 6" w:semiHidden="1" w:unhideWhenUsed="1"/>
-    <w:lsdException w:name="Table Grid 7" w:semiHidden="1" w:unhideWhenUsed="1"/>
-    <w:lsdException w:name="Table Grid 8" w:semiHidden="1" w:unhideWhenUsed="1"/>
-    <w:lsdException w:name="Table List 1" w:semiHidden="1" w:unhideWhenUsed="1"/>
-    <w:lsdException w:name="Table List 2" w:semiHidden="1" w:unhideWhenUsed="1"/>
-    <w:lsdException w:name="Table List 3" w:semiHidden="1" w:unhideWhenUsed="1"/>
-    <w:lsdException w:name="Table List 4" w:semiHidden="1" w:unhideWhenUsed="1"/>
-    <w:lsdException w:name="Table List 5" w:semiHidden="1" w:unhideWhenUsed="1"/>
-    <w:lsdException w:name="Table List 6" w:semiHidden="1" w:unhideWhenUsed="1"/>
-    <w:lsdException w:name="Table List 7" w:semiHidden="1" w:unhideWhenUsed="1"/>
-    <w:lsdException w:name="Table List 8" w:semiHidden="1" w:unhideWhenUsed="1"/>
-    <w:lsdException w:name="Table 3D effects 1" w:semiHidden="1" w:unhideWhenUsed="1"/>
-    <w:lsdException w:name="Table 3D effects 2" w:semiHidden="1" w:unhideWhenUsed="1"/>
-    <w:lsdException w:name="Table 3D effects 3" w:semiHidden="1" w:unhideWhenUsed="1"/>
-    <w:lsdException w:name="Table Contemporary" w:semiHidden="1" w:unhideWhenUsed="1"/>
-    <w:lsdException w:name="Table Elegant" w:semiHidden="1" w:unhideWhenUsed="1"/>
-    <w:lsdException w:name="Table Professional" w:semiHidden="1" w:unhideWhenUsed="1"/>
-    <w:lsdException w:name="Table Subtle 1" w:semiHidden="1" w:unhideWhenUsed="1"/>
-    <w:lsdException w:name="Table Subtle 2" w:semiHidden="1" w:unhideWhenUsed="1"/>
-    <w:lsdException w:name="Table Web 1" w:semiHidden="1" w:unhideWhenUsed="1"/>
-    <w:lsdException w:name="Table Web 2" w:semiHidden="1" w:unhideWhenUsed="1"/>
-    <w:lsdException w:name="Table Web 3" w:semiHidden="1" w:unhideWhenUsed="1"/>
-    <w:lsdException w:name="Balloon Text" w:semiHidden="1" w:unhideWhenUsed="1"/>
-    <w:lsdException w:name="Table Grid" w:semiHidden="1" w:uiPriority="59" w:unhideWhenUsed="1"/>
-    <w:lsdException w:name="Table Theme" w:semiHidden="1" w:unhideWhenUsed="1"/>
-    <w:lsdException w:name="Placeholder Text" w:semiHidden="1"/>
-    <w:lsdException w:name="No Spacing" w:uiPriority="1" w:qFormat="1"/>
-    <w:lsdException w:name="Light Shading" w:uiPriority="60"/>
-    <w:lsdException w:name="Light List" w:uiPriority="61"/>
-    <w:lsdException w:name="Light Grid" w:uiPriority="62"/>
-    <w:lsdException w:name="Medium Shading 1" w:uiPriority="63"/>
-    <w:lsdException w:name="Medium Shading 2" w:uiPriority="64"/>
-    <w:lsdException w:name="Medium List 1" w:uiPriority="65"/>
-    <w:lsdException w:name="Medium List 2" w:uiPriority="66"/>
-    <w:lsdException w:name="Medium Grid 1" w:uiPriority="67"/>
-    <w:lsdException w:name="Medium Grid 2" w:uiPriority="68"/>
-    <w:lsdException w:name="Medium Grid 3" w:uiPriority="69"/>
-    <w:lsdException w:name="Dark List" w:uiPriority="70"/>
-    <w:lsdException w:name="Colorful Shading" w:uiPriority="71"/>
-    <w:lsdException w:name="Colorful List" w:uiPriority="72"/>
-    <w:lsdException w:name="Colorful Grid" w:uiPriority="73"/>
-    <w:lsdException w:name="Light Shading Accent 1" w:uiPriority="60"/>
-    <w:lsdException w:name="Light List Accent 1" w:uiPriority="61"/>
-    <w:lsdException w:name="Light Grid Accent 1" w:uiPriority="62"/>
-    <w:lsdException w:name="Medium Shading 1 Accent 1" w:uiPriority="63"/>
-    <w:lsdException w:name="Medium Shading 2 Accent 1" w:uiPriority="64"/>
-    <w:lsdException w:name="Medium List 1 Accent 1" w:uiPriority="65"/>
-    <w:lsdException w:name="Revision" w:semiHidden="1"/>
-    <w:lsdException w:name="List Paragraph" w:uiPriority="34" w:qFormat="1"/>
-    <w:lsdException w:name="Quote" w:uiPriority="29" w:qFormat="1"/>
-    <w:lsdException w:name="Intense Quote" w:uiPriority="30" w:qFormat="1"/>
-    <w:lsdException w:name="Medium List 2 Accent 1" w:uiPriority="66"/>
-    <w:lsdException w:name="Medium Grid 1 Accent 1" w:uiPriority="67"/>
-    <w:lsdException w:name="Medium Grid 2 Accent 1" w:uiPriority="68"/>
-    <w:lsdException w:name="Medium Grid 3 Accent 1" w:uiPriority="69"/>
-    <w:lsdException w:name="Dark List Accent 1" w:uiPriority="70"/>
-    <w:lsdException w:name="Colorful Shading Accent 1" w:uiPriority="71"/>
-    <w:lsdException w:name="Colorful List Accent 1" w:uiPriority="72"/>
-    <w:lsdException w:name="Colorful Grid Accent 1" w:uiPriority="73"/>
-    <w:lsdException w:name="Light Shading Accent 2" w:uiPriority="60"/>
-    <w:lsdException w:name="Light List Accent 2" w:uiPriority="61"/>
-    <w:lsdException w:name="Light Grid Accent 2" w:uiPriority="62"/>
-    <w:lsdException w:name="Medium Shading 1 Accent 2" w:uiPriority="63"/>
-    <w:lsdException w:name="Medium Shading 2 Accent 2" w:uiPriority="64"/>
-    <w:lsdException w:name="Medium List 1 Accent 2" w:uiPriority="65"/>
-    <w:lsdException w:name="Medium List 2 Accent 2" w:uiPriority="66"/>
-    <w:lsdException w:name="Medium Grid 1 Accent 2" w:uiPriority="67"/>
-    <w:lsdException w:name="Medium Grid 2 Accent 2" w:uiPriority="68"/>
-    <w:lsdException w:name="Medium Grid 3 Accent 2" w:uiPriority="69"/>
-    <w:lsdException w:name="Dark List Accent 2" w:uiPriority="70"/>
-    <w:lsdException w:name="Colorful Shading Accent 2" w:uiPriority="71"/>
-    <w:lsdException w:name="Colorful List Accent 2" w:uiPriority="72"/>
-    <w:lsdException w:name="Colorful Grid Accent 2" w:uiPriority="73"/>
-    <w:lsdException w:name="Light Shading Accent 3" w:uiPriority="60"/>
-    <w:lsdException w:name="Light List Accent 3" w:uiPriority="61"/>
-    <w:lsdException w:name="Light Grid Accent 3" w:uiPriority="62"/>
-    <w:lsdException w:name="Medium Shading 1 Accent 3" w:uiPriority="63"/>
-    <w:lsdException w:name="Medium Shading 2 Accent 3" w:uiPriority="64"/>
-    <w:lsdException w:name="Medium List 1 Accent 3" w:uiPriority="65"/>
-    <w:lsdException w:name="Medium List 2 Accent 3" w:uiPriority="66"/>
-    <w:lsdException w:name="Medium Grid 1 Accent 3" w:uiPriority="67"/>
-    <w:lsdException w:name="Medium Grid 2 Accent 3" w:uiPriority="68"/>
-    <w:lsdException w:name="Medium Grid 3 Accent 3" w:uiPriority="69"/>
-    <w:lsdException w:name="Dark List Accent 3" w:uiPriority="70"/>
-    <w:lsdException w:name="Colorful Shading Accent 3" w:uiPriority="71"/>
-    <w:lsdException w:name="Colorful List Accent 3" w:uiPriority="72"/>
-    <w:lsdException w:name="Colorful Grid Accent 3" w:uiPriority="73"/>
-    <w:lsdException w:name="Light Shading Accent 4" w:uiPriority="60"/>
-    <w:lsdException w:name="Light List Accent 4" w:uiPriority="61"/>
-    <w:lsdException w:name="Light Grid Accent 4" w:uiPriority="62"/>
-    <w:lsdException w:name="Medium Shading 1 Accent 4" w:uiPriority="63"/>
-    <w:lsdException w:name="Medium Shading 2 Accent 4" w:uiPriority="64"/>
-    <w:lsdException w:name="Medium List 1 Accent 4" w:uiPriority="65"/>
-    <w:lsdException w:name="Medium List 2 Accent 4" w:uiPriority="66"/>
-    <w:lsdException w:name="Medium Grid 1 Accent 4" w:uiPriority="67"/>
-    <w:lsdException w:name="Medium Grid 2 Accent 4" w:uiPriority="68"/>
-    <w:lsdException w:name="Medium Grid 3 Accent 4" w:uiPriority="69"/>
-    <w:lsdException w:name="Dark List Accent 4" w:uiPriority="70"/>
-    <w:lsdException w:name="Colorful Shading Accent 4" w:uiPriority="71"/>
-    <w:lsdException w:name="Colorful List Accent 4" w:uiPriority="72"/>
-    <w:lsdException w:name="Colorful Grid Accent 4" w:uiPriority="73"/>
-    <w:lsdException w:name="Light Shading Accent 5" w:uiPriority="60"/>
-    <w:lsdException w:name="Light List Accent 5" w:uiPriority="61"/>
-    <w:lsdException w:name="Light Grid Accent 5" w:uiPriority="62"/>
-    <w:lsdException w:name="Medium Shading 1 Accent 5" w:uiPriority="63"/>
-    <w:lsdException w:name="Medium Shading 2 Accent 5" w:uiPriority="64"/>
-    <w:lsdException w:name="Medium List 1 Accent 5" w:uiPriority="65"/>
-    <w:lsdException w:name="Medium List 2 Accent 5" w:uiPriority="66"/>
-    <w:lsdException w:name="Medium Grid 1 Accent 5" w:uiPriority="67"/>
-    <w:lsdException w:name="Medium Grid 2 Accent 5" w:uiPriority="68"/>
-    <w:lsdException w:name="Medium Grid 3 Accent 5" w:uiPriority="69"/>
-    <w:lsdException w:name="Dark List Accent 5" w:uiPriority="70"/>
-    <w:lsdException w:name="Colorful Shading Accent 5" w:uiPriority="71"/>
-    <w:lsdException w:name="Colorful List Accent 5" w:uiPriority="72"/>
-    <w:lsdException w:name="Colorful Grid Accent 5" w:uiPriority="73"/>
-    <w:lsdException w:name="Light Shading Accent 6" w:uiPriority="60"/>
-    <w:lsdException w:name="Light List Accent 6" w:uiPriority="61"/>
-    <w:lsdException w:name="Light Grid Accent 6" w:uiPriority="62"/>
-    <w:lsdException w:name="Medium Shading 1 Accent 6" w:uiPriority="63"/>
-    <w:lsdException w:name="Medium Shading 2 Accent 6" w:uiPriority="64"/>
-    <w:lsdException w:name="Medium List 1 Accent 6" w:uiPriority="65"/>
-    <w:lsdException w:name="Medium List 2 Accent 6" w:uiPriority="66"/>
-    <w:lsdException w:name="Medium Grid 1 Accent 6" w:uiPriority="67"/>
-    <w:lsdException w:name="Medium Grid 2 Accent 6" w:uiPriority="68"/>
-    <w:lsdException w:name="Medium Grid 3 Accent 6" w:uiPriority="69"/>
-    <w:lsdException w:name="Dark List Accent 6" w:uiPriority="70"/>
-    <w:lsdException w:name="Colorful Shading Accent 6" w:uiPriority="71"/>
-    <w:lsdException w:name="Colorful List Accent 6" w:uiPriority="72"/>
-    <w:lsdException w:name="Colorful Grid Accent 6" w:uiPriority="73"/>
-    <w:lsdException w:name="Subtle Emphasis" w:uiPriority="19" w:qFormat="1"/>
-    <w:lsdException w:name="Intense Emphasis" w:uiPriority="21" w:qFormat="1"/>
-    <w:lsdException w:name="Subtle Reference" w:uiPriority="31" w:qFormat="1"/>
-    <w:lsdException w:name="Intense Reference" w:uiPriority="32" w:qFormat="1"/>
-    <w:lsdException w:name="Book Title" w:uiPriority="33" w:qFormat="1"/>
-    <w:lsdException w:name="Bibliography" w:semiHidden="1" w:uiPriority="37" w:unhideWhenUsed="1"/>
-    <w:lsdException w:name="TOC Heading" w:semiHidden="1" w:uiPriority="39" w:unhideWhenUsed="1" w:qFormat="1"/>
-    <w:lsdException w:name="Plain Table 1" w:uiPriority="41"/>
-    <w:lsdException w:name="Plain Table 2" w:uiPriority="42"/>
-    <w:lsdException w:name="Plain Table 3" w:uiPriority="43"/>
-    <w:lsdException w:name="Plain Table 4" w:uiPriority="44"/>
-    <w:lsdException w:name="Plain Table 5" w:uiPriority="45"/>
-    <w:lsdException w:name="Grid Table Light" w:uiPriority="40"/>
-    <w:lsdException w:name="Grid Table 1 Light" w:uiPriority="46"/>
-    <w:lsdException w:name="Grid Table 2" w:uiPriority="47"/>
-    <w:lsdException w:name="Grid Table 3" w:uiPriority="48"/>
-    <w:lsdException w:name="Grid Table 4" w:uiPriority="49"/>
-    <w:lsdException w:name="Grid Table 5 Dark" w:uiPriority="50"/>
-    <w:lsdException w:name="Grid Table 6 Colorful" w:uiPriority="51"/>
-    <w:lsdException w:name="Grid Table 7 Colorful" w:uiPriority="52"/>
-    <w:lsdException w:name="Grid Table 1 Light Accent 1" w:uiPriority="46"/>
-    <w:lsdException w:name="Grid Table 2 Accent 1" w:uiPriority="47"/>
-    <w:lsdException w:name="Grid Table 3 Accent 1" w:uiPriority="48"/>
-    <w:lsdException w:name="Grid Table 4 Accent 1" w:uiPriority="49"/>
-    <w:lsdException w:name="Grid Table 5 Dark Accent 1" w:uiPriority="50"/>
-    <w:lsdException w:name="Grid Table 6 Colorful Accent 1" w:uiPriority="51"/>
-    <w:lsdException w:name="Grid Table 7 Colorful Accent 1" w:uiPriority="52"/>
-    <w:lsdException w:name="Grid Table 1 Light Accent 2" w:uiPriority="46"/>
-    <w:lsdException w:name="Grid Table 2 Accent 2" w:uiPriority="47"/>
-    <w:lsdException w:name="Grid Table 3 Accent 2" w:uiPriority="48"/>
-    <w:lsdException w:name="Grid Table 4 Accent 2" w:uiPriority="49"/>
-    <w:lsdException w:name="Grid Table 5 Dark Accent 2" w:uiPriority="50"/>
-    <w:lsdException w:name="Grid Table 6 Colorful Accent 2" w:uiPriority="51"/>
-    <w:lsdException w:name="Grid Table 7 Colorful Accent 2" w:uiPriority="52"/>
-    <w:lsdException w:name="Grid Table 1 Light Accent 3" w:uiPriority="46"/>
-    <w:lsdException w:name="Grid Table 2 Accent 3" w:uiPriority="47"/>
-    <w:lsdException w:name="Grid Table 3 Accent 3" w:uiPriority="48"/>
-    <w:lsdException w:name="Grid Table 4 Accent 3" w:uiPriority="49"/>
-    <w:lsdException w:name="Grid Table 5 Dark Accent 3" w:uiPriority="50"/>
-    <w:lsdException w:name="Grid Table 6 Colorful Accent 3" w:uiPriority="51"/>
-    <w:lsdException w:name="Grid Table 7 Colorful Accent 3" w:uiPriority="52"/>
-    <w:lsdException w:name="Grid Table 1 Light Accent 4" w:uiPriority="46"/>
-    <w:lsdException w:name="Grid Table 2 Accent 4" w:uiPriority="47"/>
-    <w:lsdException w:name="Grid Table 3 Accent 4" w:uiPriority="48"/>
-    <w:lsdException w:name="Grid Table 4 Accent 4" w:uiPriority="49"/>
-    <w:lsdException w:name="Grid Table 5 Dark Accent 4" w:uiPriority="50"/>
-    <w:lsdException w:name="Grid Table 6 Colorful Accent 4" w:uiPriority="51"/>
-    <w:lsdException w:name="Grid Table 7 Colorful Accent 4" w:uiPriority="52"/>
-    <w:lsdException w:name="Grid Table 1 Light Accent 5" w:uiPriority="46"/>
-    <w:lsdException w:name="Grid Table 2 Accent 5" w:uiPriority="47"/>
-    <w:lsdException w:name="Grid Table 3 Accent 5" w:uiPriority="48"/>
-    <w:lsdException w:name="Grid Table 4 Accent 5" w:uiPriority="49"/>
-    <w:lsdException w:name="Grid Table 5 Dark Accent 5" w:uiPriority="50"/>
-    <w:lsdException w:name="Grid Table 6 Colorful Accent 5" w:uiPriority="51"/>
-    <w:lsdException w:name="Grid Table 7 Colorful Accent 5" w:uiPriority="52"/>
-    <w:lsdException w:name="Grid Table 1 Light Accent 6" w:uiPriority="46"/>
-    <w:lsdException w:name="Grid Table 2 Accent 6" w:uiPriority="47"/>
-    <w:lsdException w:name="Grid Table 3 Accent 6" w:uiPriority="48"/>
-    <w:lsdException w:name="Grid Table 4 Accent 6" w:uiPriority="49"/>
-    <w:lsdException w:name="Grid Table 5 Dark Accent 6" w:uiPriority="50"/>
-    <w:lsdException w:name="Grid Table 6 Colorful Accent 6" w:uiPriority="51"/>
-    <w:lsdException w:name="Grid Table 7 Colorful Accent 6" w:uiPriority="52"/>
-    <w:lsdException w:name="List Table 1 Light" w:uiPriority="46"/>
-    <w:lsdException w:name="List Table 2" w:uiPriority="47"/>
-    <w:lsdException w:name="List Table 3" w:uiPriority="48"/>
-    <w:lsdException w:name="List Table 4" w:uiPriority="49"/>
-    <w:lsdException w:name="List Table 5 Dark" w:uiPriority="50"/>
-    <w:lsdException w:name="List Table 6 Colorful" w:uiPriority="51"/>
-    <w:lsdException w:name="List Table 7 Colorful" w:uiPriority="52"/>
-    <w:lsdException w:name="List Table 1 Light Accent 1" w:uiPriority="46"/>
-    <w:lsdException w:name="List Table 2 Accent 1" w:uiPriority="47"/>
-    <w:lsdException w:name="List Table 3 Accent 1" w:uiPriority="48"/>
-    <w:lsdException w:name="List Table 4 Accent 1" w:uiPriority="49"/>
-    <w:lsdException w:name="List Table 5 Dark Accent 1" w:uiPriority="50"/>
-    <w:lsdException w:name="List Table 6 Colorful Accent 1" w:uiPriority="51"/>
-    <w:lsdException w:name="List Table 7 Colorful Accent 1" w:uiPriority="52"/>
-    <w:lsdException w:name="List Table 1 Light Accent 2" w:uiPriority="46"/>
-    <w:lsdException w:name="List Table 2 Accent 2" w:uiPriority="47"/>
-    <w:lsdException w:name="List Table 3 Accent 2" w:uiPriority="48"/>
-    <w:lsdException w:name="List Table 4 Accent 2" w:uiPriority="49"/>
-    <w:lsdException w:name="List Table 5 Dark Accent 2" w:uiPriority="50"/>
-    <w:lsdException w:name="List Table 6 Colorful Accent 2" w:uiPriority="51"/>
-    <w:lsdException w:name="List Table 7 Colorful Accent 2" w:uiPriority="52"/>
-    <w:lsdException w:name="List Table 1 Light Accent 3" w:uiPriority="46"/>
-    <w:lsdException w:name="List Table 2 Accent 3" w:uiPriority="47"/>
-    <w:lsdException w:name="List Table 3 Accent 3" w:uiPriority="48"/>
-    <w:lsdException w:name="List Table 4 Accent 3" w:uiPriority="49"/>
-    <w:lsdException w:name="List Table 5 Dark Accent 3" w:uiPriority="50"/>
-    <w:lsdException w:name="List Table 6 Colorful Accent 3" w:uiPriority="51"/>
-    <w:lsdException w:name="List Table 7 Colorful Accent 3" w:uiPriority="52"/>
-    <w:lsdException w:name="List Table 1 Light Accent 4" w:uiPriority="46"/>
-    <w:lsdException w:name="List Table 2 Accent 4" w:uiPriority="47"/>
-    <w:lsdException w:name="List Table 3 Accent 4" w:uiPriority="48"/>
-    <w:lsdException w:name="List Table 4 Accent 4" w:uiPriority="49"/>
-    <w:lsdException w:name="List Table 5 Dark Accent 4" w:uiPriority="50"/>
-    <w:lsdException w:name="List Table 6 Colorful Accent 4" w:uiPriority="51"/>
-    <w:lsdException w:name="List Table 7 Colorful Accent 4" w:uiPriority="52"/>
-    <w:lsdException w:name="List Table 1 Light Accent 5" w:uiPriority="46"/>
-    <w:lsdException w:name="List Table 2 Accent 5" w:uiPriority="47"/>
-    <w:lsdException w:name="List Table 3 Accent 5" w:uiPriority="48"/>
-    <w:lsdException w:name="List Table 4 Accent 5" w:uiPriority="49"/>
-    <w:lsdException w:name="List Table 5 Dark Accent 5" w:uiPriority="50"/>
-    <w:lsdException w:name="List Table 6 Colorful Accent 5" w:uiPriority="51"/>
-    <w:lsdException w:name="List Table 7 Colorful Accent 5" w:uiPriority="52"/>
-    <w:lsdException w:name="List Table 1 Light Accent 6" w:uiPriority="46"/>
-    <w:lsdException w:name="List Table 2 Accent 6" w:uiPriority="47"/>
-    <w:lsdException w:name="List Table 3 Accent 6" w:uiPriority="48"/>
-    <w:lsdException w:name="List Table 4 Accent 6" w:uiPriority="49"/>
-    <w:lsdException w:name="List Table 5 Dark Accent 6" w:uiPriority="50"/>
-    <w:lsdException w:name="List Table 6 Colorful Accent 6" w:uiPriority="51"/>
-    <w:lsdException w:name="List Table 7 Colorful Accent 6" w:uiPriority="52"/>
-    <w:lsdException w:name="Mention" w:semiHidden="1" w:unhideWhenUsed="1"/>
-    <w:lsdException w:name="Smart Hyperlink" w:semiHidden="1" w:unhideWhenUsed="1"/>
-    <w:lsdException w:name="Hashtag" w:semiHidden="1" w:unhideWhenUsed="1"/>
-    <w:lsdException w:name="Unresolved Mention" w:semiHidden="1" w:unhideWhenUsed="1"/>
+  <w:latentStyles w:defLockedState="0" w:defUIPriority="99" w:defSemiHidden="1" w:defUnhideWhenUsed="1" w:defQFormat="0" w:count="267">
+    <w:lsdException w:name="Normal" w:semiHidden="0" w:uiPriority="0" w:unhideWhenUsed="0" w:qFormat="1"/>
+    <w:lsdException w:name="heading 1" w:semiHidden="0" w:uiPriority="9" w:unhideWhenUsed="0" w:qFormat="1"/>
+    <w:lsdException w:name="heading 2" w:uiPriority="9" w:qFormat="1"/>
+    <w:lsdException w:name="heading 3" w:uiPriority="9" w:qFormat="1"/>
+    <w:lsdException w:name="heading 4" w:uiPriority="9" w:qFormat="1"/>
+    <w:lsdException w:name="heading 5" w:uiPriority="9" w:qFormat="1"/>
+    <w:lsdException w:name="heading 6" w:uiPriority="9" w:qFormat="1"/>
+    <w:lsdException w:name="heading 7" w:uiPriority="9" w:qFormat="1"/>
+    <w:lsdException w:name="heading 8" w:uiPriority="9" w:qFormat="1"/>
+    <w:lsdException w:name="heading 9" w:uiPriority="9" w:qFormat="1"/>
+    <w:lsdException w:name="toc 1" w:uiPriority="39"/>
+    <w:lsdException w:name="toc 2" w:uiPriority="39"/>
+    <w:lsdException w:name="toc 3" w:uiPriority="39"/>
+    <w:lsdException w:name="toc 4" w:uiPriority="39"/>
+    <w:lsdException w:name="toc 5" w:uiPriority="39"/>
+    <w:lsdException w:name="toc 6" w:uiPriority="39"/>
+    <w:lsdException w:name="toc 7" w:uiPriority="39"/>
+    <w:lsdException w:name="toc 8" w:uiPriority="39"/>
+    <w:lsdException w:name="toc 9" w:uiPriority="39"/>
+    <w:lsdException w:name="caption" w:uiPriority="35" w:qFormat="1"/>
+    <w:lsdException w:name="Title" w:semiHidden="0" w:uiPriority="10" w:unhideWhenUsed="0" w:qFormat="1"/>
+    <w:lsdException w:name="Default Paragraph Font" w:uiPriority="1"/>
+    <w:lsdException w:name="Subtitle" w:semiHidden="0" w:uiPriority="11" w:unhideWhenUsed="0" w:qFormat="1"/>
+    <w:lsdException w:name="Strong" w:semiHidden="0" w:uiPriority="22" w:unhideWhenUsed="0" w:qFormat="1"/>
+    <w:lsdException w:name="Emphasis" w:semiHidden="0" w:uiPriority="20" w:unhideWhenUsed="0" w:qFormat="1"/>
+    <w:lsdException w:name="Table Grid" w:uiPriority="59"/>
+    <w:lsdException w:name="Placeholder Text" w:unhideWhenUsed="0"/>
+    <w:lsdException w:name="No Spacing" w:semiHidden="0" w:uiPriority="1" w:unhideWhenUsed="0" w:qFormat="1"/>
+    <w:lsdException w:name="Light Shading" w:semiHidden="0" w:uiPriority="60" w:unhideWhenUsed="0"/>
+    <w:lsdException w:name="Light List" w:semiHidden="0" w:uiPriority="61" w:unhideWhenUsed="0"/>
+    <w:lsdException w:name="Light Grid" w:semiHidden="0" w:uiPriority="62" w:unhideWhenUsed="0"/>
+    <w:lsdException w:name="Medium Shading 1" w:semiHidden="0" w:uiPriority="63" w:unhideWhenUsed="0"/>
+    <w:lsdException w:name="Medium Shading 2" w:semiHidden="0" w:uiPriority="64" w:unhideWhenUsed="0"/>
+    <w:lsdException w:name="Medium List 1" w:semiHidden="0" w:uiPriority="65" w:unhideWhenUsed="0"/>
+    <w:lsdException w:name="Medium List 2" w:semiHidden="0" w:uiPriority="66" w:unhideWhenUsed="0"/>
+    <w:lsdException w:name="Medium Grid 1" w:semiHidden="0" w:uiPriority="67" w:unhideWhenUsed="0"/>
+    <w:lsdException w:name="Medium Grid 2" w:semiHidden="0" w:uiPriority="68" w:unhideWhenUsed="0"/>
+    <w:lsdException w:name="Medium Grid 3" w:semiHidden="0" w:uiPriority="69" w:unhideWhenUsed="0"/>
+    <w:lsdException w:name="Dark List" w:semiHidden="0" w:uiPriority="70" w:unhideWhenUsed="0"/>
+    <w:lsdException w:name="Colorful Shading" w:semiHidden="0" w:uiPriority="71" w:unhideWhenUsed="0"/>
+    <w:lsdException w:name="Colorful List" w:semiHidden="0" w:uiPriority="72" w:unhideWhenUsed="0"/>
+    <w:lsdException w:name="Colorful Grid" w:semiHidden="0" w:uiPriority="73" w:unhideWhenUsed="0"/>
+    <w:lsdException w:name="Light Shading Accent 1" w:semiHidden="0" w:uiPriority="60" w:unhideWhenUsed="0"/>
+    <w:lsdException w:name="Light List Accent 1" w:semiHidden="0" w:uiPriority="61" w:unhideWhenUsed="0"/>
+    <w:lsdException w:name="Light Grid Accent 1" w:semiHidden="0" w:uiPriority="62" w:unhideWhenUsed="0"/>
+    <w:lsdException w:name="Medium Shading 1 Accent 1" w:semiHidden="0" w:uiPriority="63" w:unhideWhenUsed="0"/>
+    <w:lsdException w:name="Medium Shading 2 Accent 1" w:semiHidden="0" w:uiPriority="64" w:unhideWhenUsed="0"/>
+    <w:lsdException w:name="Medium List 1 Accent 1" w:semiHidden="0" w:uiPriority="65" w:unhideWhenUsed="0"/>
+    <w:lsdException w:name="Revision" w:unhideWhenUsed="0"/>
+    <w:lsdException w:name="List Paragraph" w:semiHidden="0" w:uiPriority="34" w:unhideWhenUsed="0" w:qFormat="1"/>
+    <w:lsdException w:name="Quote" w:semiHidden="0" w:uiPriority="29" w:unhideWhenUsed="0" w:qFormat="1"/>
+    <w:lsdException w:name="Intense Quote" w:semiHidden="0" w:uiPriority="30" w:unhideWhenUsed="0" w:qFormat="1"/>
+    <w:lsdException w:name="Medium List 2 Accent 1" w:semiHidden="0" w:uiPriority="66" w:unhideWhenUsed="0"/>
+    <w:lsdException w:name="Medium Grid 1 Accent 1" w:semiHidden="0" w:uiPriority="67" w:unhideWhenUsed="0"/>
+    <w:lsdException w:name="Medium Grid 2 Accent 1" w:semiHidden="0" w:uiPriority="68" w:unhideWhenUsed="0"/>
+    <w:lsdException w:name="Medium Grid 3 Accent 1" w:semiHidden="0" w:uiPriority="69" w:unhideWhenUsed="0"/>
+    <w:lsdException w:name="Dark List Accent 1" w:semiHidden="0" w:uiPriority="70" w:unhideWhenUsed="0"/>
+    <w:lsdException w:name="Colorful Shading Accent 1" w:semiHidden="0" w:uiPriority="71" w:unhideWhenUsed="0"/>
+    <w:lsdException w:name="Colorful List Accent 1" w:semiHidden="0" w:uiPriority="72" w:unhideWhenUsed="0"/>
+    <w:lsdException w:name="Colorful Grid Accent 1" w:semiHidden="0" w:uiPriority="73" w:unhideWhenUsed="0"/>
+    <w:lsdException w:name="Light Shading Accent 2" w:semiHidden="0" w:uiPriority="60" w:unhideWhenUsed="0"/>
+    <w:lsdException w:name="Light List Accent 2" w:semiHidden="0" w:uiPriority="61" w:unhideWhenUsed="0"/>
+    <w:lsdException w:name="Light Grid Accent 2" w:semiHidden="0" w:uiPriority="62" w:unhideWhenUsed="0"/>
+    <w:lsdException w:name="Medium Shading 1 Accent 2" w:semiHidden="0" w:uiPriority="63" w:unhideWhenUsed="0"/>
+    <w:lsdException w:name="Medium Shading 2 Accent 2" w:semiHidden="0" w:uiPriority="64" w:unhideWhenUsed="0"/>
+    <w:lsdException w:name="Medium List 1 Accent 2" w:semiHidden="0" w:uiPriority="65" w:unhideWhenUsed="0"/>
+    <w:lsdException w:name="Medium List 2 Accent 2" w:semiHidden="0" w:uiPriority="66" w:unhideWhenUsed="0"/>
+    <w:lsdException w:name="Medium Grid 1 Accent 2" w:semiHidden="0" w:uiPriority="67" w:unhideWhenUsed="0"/>
+    <w:lsdException w:name="Medium Grid 2 Accent 2" w:semiHidden="0" w:uiPriority="68" w:unhideWhenUsed="0"/>
+    <w:lsdException w:name="Medium Grid 3 Accent 2" w:semiHidden="0" w:uiPriority="69" w:unhideWhenUsed="0"/>
+    <w:lsdException w:name="Dark List Accent 2" w:semiHidden="0" w:uiPriority="70" w:unhideWhenUsed="0"/>
+    <w:lsdException w:name="Colorful Shading Accent 2" w:semiHidden="0" w:uiPriority="71" w:unhideWhenUsed="0"/>
+    <w:lsdException w:name="Colorful List Accent 2" w:semiHidden="0" w:uiPriority="72" w:unhideWhenUsed="0"/>
+    <w:lsdException w:name="Colorful Grid Accent 2" w:semiHidden="0" w:uiPriority="73" w:unhideWhenUsed="0"/>
+    <w:lsdException w:name="Light Shading Accent 3" w:semiHidden="0" w:uiPriority="60" w:unhideWhenUsed="0"/>
+    <w:lsdException w:name="Light List Accent 3" w:semiHidden="0" w:uiPriority="61" w:unhideWhenUsed="0"/>
+    <w:lsdException w:name="Light Grid Accent 3" w:semiHidden="0" w:uiPriority="62" w:unhideWhenUsed="0"/>
+    <w:lsdException w:name="Medium Shading 1 Accent 3" w:semiHidden="0" w:uiPriority="63" w:unhideWhenUsed="0"/>
+    <w:lsdException w:name="Medium Shading 2 Accent 3" w:semiHidden="0" w:uiPriority="64" w:unhideWhenUsed="0"/>
+    <w:lsdException w:name="Medium List 1 Accent 3" w:semiHidden="0" w:uiPriority="65" w:unhideWhenUsed="0"/>
+    <w:lsdException w:name="Medium List 2 Accent 3" w:semiHidden="0" w:uiPriority="66" w:unhideWhenUsed="0"/>
+    <w:lsdException w:name="Medium Grid 1 Accent 3" w:semiHidden="0" w:uiPriority="67" w:unhideWhenUsed="0"/>
+    <w:lsdException w:name="Medium Grid 2 Accent 3" w:semiHidden="0" w:uiPriority="68" w:unhideWhenUsed="0"/>
+    <w:lsdException w:name="Medium Grid 3 Accent 3" w:semiHidden="0" w:uiPriority="69" w:unhideWhenUsed="0"/>
+    <w:lsdException w:name="Dark List Accent 3" w:semiHidden="0" w:uiPriority="70" w:unhideWhenUsed="0"/>
+    <w:lsdException w:name="Colorful Shading Accent 3" w:semiHidden="0" w:uiPriority="71" w:unhideWhenUsed="0"/>
+    <w:lsdException w:name="Colorful List Accent 3" w:semiHidden="0" w:uiPriority="72" w:unhideWhenUsed="0"/>
+    <w:lsdException w:name="Colorful Grid Accent 3" w:semiHidden="0" w:uiPriority="73" w:unhideWhenUsed="0"/>
+    <w:lsdException w:name="Light Shading Accent 4" w:semiHidden="0" w:uiPriority="60" w:unhideWhenUsed="0"/>
+    <w:lsdException w:name="Light List Accent 4" w:semiHidden="0" w:uiPriority="61" w:unhideWhenUsed="0"/>
+    <w:lsdException w:name="Light Grid Accent 4" w:semiHidden="0" w:uiPriority="62" w:unhideWhenUsed="0"/>
+    <w:lsdException w:name="Medium Shading 1 Accent 4" w:semiHidden="0" w:uiPriority="63" w:unhideWhenUsed="0"/>
+    <w:lsdException w:name="Medium Shading 2 Accent 4" w:semiHidden="0" w:uiPriority="64" w:unhideWhenUsed="0"/>
+    <w:lsdException w:name="Medium List 1 Accent 4" w:semiHidden="0" w:uiPriority="65" w:unhideWhenUsed="0"/>
+    <w:lsdException w:name="Medium List 2 Accent 4" w:semiHidden="0" w:uiPriority="66" w:unhideWhenUsed="0"/>
+    <w:lsdException w:name="Medium Grid 1 Accent 4" w:semiHidden="0" w:uiPriority="67" w:unhideWhenUsed="0"/>
+    <w:lsdException w:name="Medium Grid 2 Accent 4" w:semiHidden="0" w:uiPriority="68" w:unhideWhenUsed="0"/>
+    <w:lsdException w:name="Medium Grid 3 Accent 4" w:semiHidden="0" w:uiPriority="69" w:unhideWhenUsed="0"/>
+    <w:lsdException w:name="Dark List Accent 4" w:semiHidden="0" w:uiPriority="70" w:unhideWhenUsed="0"/>
+    <w:lsdException w:name="Colorful Shading Accent 4" w:semiHidden="0" w:uiPriority="71" w:unhideWhenUsed="0"/>
+    <w:lsdException w:name="Colorful List Accent 4" w:semiHidden="0" w:uiPriority="72" w:unhideWhenUsed="0"/>
+    <w:lsdException w:name="Colorful Grid Accent 4" w:semiHidden="0" w:uiPriority="73" w:unhideWhenUsed="0"/>
+    <w:lsdException w:name="Light Shading Accent 5" w:semiHidden="0" w:uiPriority="60" w:unhideWhenUsed="0"/>
+    <w:lsdException w:name="Light List Accent 5" w:semiHidden="0" w:uiPriority="61" w:unhideWhenUsed="0"/>
+    <w:lsdException w:name="Light Grid Accent 5" w:semiHidden="0" w:uiPriority="62" w:unhideWhenUsed="0"/>
+    <w:lsdException w:name="Medium Shading 1 Accent 5" w:semiHidden="0" w:uiPriority="63" w:unhideWhenUsed="0"/>
+    <w:lsdException w:name="Medium Shading 2 Accent 5" w:semiHidden="0" w:uiPriority="64" w:unhideWhenUsed="0"/>
+    <w:lsdException w:name="Medium List 1 Accent 5" w:semiHidden="0" w:uiPriority="65" w:unhideWhenUsed="0"/>
+    <w:lsdException w:name="Medium List 2 Accent 5" w:semiHidden="0" w:uiPriority="66" w:unhideWhenUsed="0"/>
+    <w:lsdException w:name="Medium Grid 1 Accent 5" w:semiHidden="0" w:uiPriority="67" w:unhideWhenUsed="0"/>
+    <w:lsdException w:name="Medium Grid 2 Accent 5" w:semiHidden="0" w:uiPriority="68" w:unhideWhenUsed="0"/>
+    <w:lsdException w:name="Medium Grid 3 Accent 5" w:semiHidden="0" w:uiPriority="69" w:unhideWhenUsed="0"/>
+    <w:lsdException w:name="Dark List Accent 5" w:semiHidden="0" w:uiPriority="70" w:unhideWhenUsed="0"/>
+    <w:lsdException w:name="Colorful Shading Accent 5" w:semiHidden="0" w:uiPriority="71" w:unhideWhenUsed="0"/>
+    <w:lsdException w:name="Colorful List Accent 5" w:semiHidden="0" w:uiPriority="72" w:unhideWhenUsed="0"/>
+    <w:lsdException w:name="Colorful Grid Accent 5" w:semiHidden="0" w:uiPriority="73" w:unhideWhenUsed="0"/>
+    <w:lsdException w:name="Light Shading Accent 6" w:semiHidden="0" w:uiPriority="60" w:unhideWhenUsed="0"/>
+    <w:lsdException w:name="Light List Accent 6" w:semiHidden="0" w:uiPriority="61" w:unhideWhenUsed="0"/>
+    <w:lsdException w:name="Light Grid Accent 6" w:semiHidden="0" w:uiPriority="62" w:unhideWhenUsed="0"/>
+    <w:lsdException w:name="Medium Shading 1 Accent 6" w:semiHidden="0" w:uiPriority="63" w:unhideWhenUsed="0"/>
+    <w:lsdException w:name="Medium Shading 2 Accent 6" w:semiHidden="0" w:uiPriority="64" w:unhideWhenUsed="0"/>
+    <w:lsdException w:name="Medium List 1 Accent 6" w:semiHidden="0" w:uiPriority="65" w:unhideWhenUsed="0"/>
+    <w:lsdException w:name="Medium List 2 Accent 6" w:semiHidden="0" w:uiPriority="66" w:unhideWhenUsed="0"/>
+    <w:lsdException w:name="Medium Grid 1 Accent 6" w:semiHidden="0" w:uiPriority="67" w:unhideWhenUsed="0"/>
+    <w:lsdException w:name="Medium Grid 2 Accent 6" w:semiHidden="0" w:uiPriority="68" w:unhideWhenUsed="0"/>
+    <w:lsdException w:name="Medium Grid 3 Accent 6" w:semiHidden="0" w:uiPriority="69" w:unhideWhenUsed="0"/>
+    <w:lsdException w:name="Dark List Accent 6" w:semiHidden="0" w:uiPriority="70" w:unhideWhenUsed="0"/>
+    <w:lsdException w:name="Colorful Shading Accent 6" w:semiHidden="0" w:uiPriority="71" w:unhideWhenUsed="0"/>
+    <w:lsdException w:name="Colorful List Accent 6" w:semiHidden="0" w:uiPriority="72" w:unhideWhenUsed="0"/>
+    <w:lsdException w:name="Colorful Grid Accent 6" w:semiHidden="0" w:uiPriority="73" w:unhideWhenUsed="0"/>
+    <w:lsdException w:name="Subtle Emphasis" w:semiHidden="0" w:uiPriority="19" w:unhideWhenUsed="0" w:qFormat="1"/>
+    <w:lsdException w:name="Intense Emphasis" w:semiHidden="0" w:uiPriority="21" w:unhideWhenUsed="0" w:qFormat="1"/>
+    <w:lsdException w:name="Subtle Reference" w:semiHidden="0" w:uiPriority="31" w:unhideWhenUsed="0" w:qFormat="1"/>
+    <w:lsdException w:name="Intense Reference" w:semiHidden="0" w:uiPriority="32" w:unhideWhenUsed="0" w:qFormat="1"/>
+    <w:lsdException w:name="Book Title" w:semiHidden="0" w:uiPriority="33" w:unhideWhenUsed="0" w:qFormat="1"/>
+    <w:lsdException w:name="Bibliography" w:uiPriority="37"/>
+    <w:lsdException w:name="TOC Heading" w:uiPriority="39" w:qFormat="1"/>
   </w:latentStyles>
   <w:style w:type="paragraph" w:default="1" w:styleId="Normal">
     <w:name w:val="Normal"/>
@@ -2500,7 +2076,6 @@
   <w:style w:type="character" w:default="1" w:styleId="DefaultParagraphFont">
     <w:name w:val="Default Paragraph Font"/>
     <w:uiPriority w:val="1"/>
-    <w:semiHidden/>
     <w:unhideWhenUsed/>
   </w:style>
   <w:style w:type="table" w:default="1" w:styleId="TableNormal">
@@ -2595,6 +2170,299 @@
       <w:ind w:left="720"/>
       <w:contextualSpacing/>
     </w:pPr>
+  </w:style>
+  <w:style w:type="paragraph" w:styleId="NormalWeb">
+    <w:name w:val="Normal (Web)"/>
+    <w:basedOn w:val="Normal"/>
+    <w:uiPriority w:val="99"/>
+    <w:semiHidden/>
+    <w:unhideWhenUsed/>
+    <w:rsid w:val="00152DDF"/>
+    <w:pPr>
+      <w:spacing w:before="100" w:beforeAutospacing="1" w:after="100" w:afterAutospacing="1" w:line="240" w:lineRule="auto"/>
+    </w:pPr>
+    <w:rPr>
+      <w:rFonts w:ascii="Times New Roman" w:eastAsia="Times New Roman" w:hAnsi="Times New Roman" w:cs="Times New Roman"/>
+      <w:sz w:val="24"/>
+      <w:szCs w:val="24"/>
+    </w:rPr>
+  </w:style>
+</w:styles>
+</file>
+
+<file path=word/stylesWithEffects.xml><?xml version="1.0" encoding="utf-8"?>
+<w:styles xmlns:wpc="http://schemas.microsoft.com/office/word/2010/wordprocessingCanvas" xmlns:mc="http://schemas.openxmlformats.org/markup-compatibility/2006" xmlns:o="urn:schemas-microsoft-com:office:office" xmlns:r="http://schemas.openxmlformats.org/officeDocument/2006/relationships" xmlns:m="http://schemas.openxmlformats.org/officeDocument/2006/math" xmlns:v="urn:schemas-microsoft-com:vml" xmlns:wp14="http://schemas.microsoft.com/office/word/2010/wordprocessingDrawing" xmlns:wp="http://schemas.openxmlformats.org/drawingml/2006/wordprocessingDrawing" xmlns:w10="urn:schemas-microsoft-com:office:word" xmlns:w="http://schemas.openxmlformats.org/wordprocessingml/2006/main" xmlns:w14="http://schemas.microsoft.com/office/word/2010/wordml" xmlns:wpg="http://schemas.microsoft.com/office/word/2010/wordprocessingGroup" xmlns:wpi="http://schemas.microsoft.com/office/word/2010/wordprocessingInk" xmlns:wne="http://schemas.microsoft.com/office/word/2006/wordml" xmlns:wps="http://schemas.microsoft.com/office/word/2010/wordprocessingShape" mc:Ignorable="w14 wp14">
+  <w:docDefaults>
+    <w:rPrDefault>
+      <w:rPr>
+        <w:rFonts w:asciiTheme="minorHAnsi" w:eastAsiaTheme="minorHAnsi" w:hAnsiTheme="minorHAnsi" w:cstheme="minorBidi"/>
+        <w:sz w:val="22"/>
+        <w:szCs w:val="22"/>
+        <w:lang w:val="en-US" w:eastAsia="en-US" w:bidi="ar-SA"/>
+      </w:rPr>
+    </w:rPrDefault>
+    <w:pPrDefault/>
+  </w:docDefaults>
+  <w:latentStyles w:defLockedState="0" w:defUIPriority="99" w:defSemiHidden="1" w:defUnhideWhenUsed="1" w:defQFormat="0" w:count="267">
+    <w:lsdException w:name="Normal" w:semiHidden="0" w:uiPriority="0" w:unhideWhenUsed="0" w:qFormat="1"/>
+    <w:lsdException w:name="heading 1" w:semiHidden="0" w:uiPriority="9" w:unhideWhenUsed="0" w:qFormat="1"/>
+    <w:lsdException w:name="heading 2" w:uiPriority="9" w:qFormat="1"/>
+    <w:lsdException w:name="heading 3" w:uiPriority="9" w:qFormat="1"/>
+    <w:lsdException w:name="heading 4" w:uiPriority="9" w:qFormat="1"/>
+    <w:lsdException w:name="heading 5" w:uiPriority="9" w:qFormat="1"/>
+    <w:lsdException w:name="heading 6" w:uiPriority="9" w:qFormat="1"/>
+    <w:lsdException w:name="heading 7" w:uiPriority="9" w:qFormat="1"/>
+    <w:lsdException w:name="heading 8" w:uiPriority="9" w:qFormat="1"/>
+    <w:lsdException w:name="heading 9" w:uiPriority="9" w:qFormat="1"/>
+    <w:lsdException w:name="toc 1" w:uiPriority="39"/>
+    <w:lsdException w:name="toc 2" w:uiPriority="39"/>
+    <w:lsdException w:name="toc 3" w:uiPriority="39"/>
+    <w:lsdException w:name="toc 4" w:uiPriority="39"/>
+    <w:lsdException w:name="toc 5" w:uiPriority="39"/>
+    <w:lsdException w:name="toc 6" w:uiPriority="39"/>
+    <w:lsdException w:name="toc 7" w:uiPriority="39"/>
+    <w:lsdException w:name="toc 8" w:uiPriority="39"/>
+    <w:lsdException w:name="toc 9" w:uiPriority="39"/>
+    <w:lsdException w:name="caption" w:uiPriority="35" w:qFormat="1"/>
+    <w:lsdException w:name="Title" w:semiHidden="0" w:uiPriority="10" w:unhideWhenUsed="0" w:qFormat="1"/>
+    <w:lsdException w:name="Default Paragraph Font" w:uiPriority="1"/>
+    <w:lsdException w:name="Subtitle" w:semiHidden="0" w:uiPriority="11" w:unhideWhenUsed="0" w:qFormat="1"/>
+    <w:lsdException w:name="Strong" w:semiHidden="0" w:uiPriority="22" w:unhideWhenUsed="0" w:qFormat="1"/>
+    <w:lsdException w:name="Emphasis" w:semiHidden="0" w:uiPriority="20" w:unhideWhenUsed="0" w:qFormat="1"/>
+    <w:lsdException w:name="Table Grid" w:uiPriority="59"/>
+    <w:lsdException w:name="Placeholder Text" w:unhideWhenUsed="0"/>
+    <w:lsdException w:name="No Spacing" w:semiHidden="0" w:uiPriority="1" w:unhideWhenUsed="0" w:qFormat="1"/>
+    <w:lsdException w:name="Light Shading" w:semiHidden="0" w:uiPriority="60" w:unhideWhenUsed="0"/>
+    <w:lsdException w:name="Light List" w:semiHidden="0" w:uiPriority="61" w:unhideWhenUsed="0"/>
+    <w:lsdException w:name="Light Grid" w:semiHidden="0" w:uiPriority="62" w:unhideWhenUsed="0"/>
+    <w:lsdException w:name="Medium Shading 1" w:semiHidden="0" w:uiPriority="63" w:unhideWhenUsed="0"/>
+    <w:lsdException w:name="Medium Shading 2" w:semiHidden="0" w:uiPriority="64" w:unhideWhenUsed="0"/>
+    <w:lsdException w:name="Medium List 1" w:semiHidden="0" w:uiPriority="65" w:unhideWhenUsed="0"/>
+    <w:lsdException w:name="Medium List 2" w:semiHidden="0" w:uiPriority="66" w:unhideWhenUsed="0"/>
+    <w:lsdException w:name="Medium Grid 1" w:semiHidden="0" w:uiPriority="67" w:unhideWhenUsed="0"/>
+    <w:lsdException w:name="Medium Grid 2" w:semiHidden="0" w:uiPriority="68" w:unhideWhenUsed="0"/>
+    <w:lsdException w:name="Medium Grid 3" w:semiHidden="0" w:uiPriority="69" w:unhideWhenUsed="0"/>
+    <w:lsdException w:name="Dark List" w:semiHidden="0" w:uiPriority="70" w:unhideWhenUsed="0"/>
+    <w:lsdException w:name="Colorful Shading" w:semiHidden="0" w:uiPriority="71" w:unhideWhenUsed="0"/>
+    <w:lsdException w:name="Colorful List" w:semiHidden="0" w:uiPriority="72" w:unhideWhenUsed="0"/>
+    <w:lsdException w:name="Colorful Grid" w:semiHidden="0" w:uiPriority="73" w:unhideWhenUsed="0"/>
+    <w:lsdException w:name="Light Shading Accent 1" w:semiHidden="0" w:uiPriority="60" w:unhideWhenUsed="0"/>
+    <w:lsdException w:name="Light List Accent 1" w:semiHidden="0" w:uiPriority="61" w:unhideWhenUsed="0"/>
+    <w:lsdException w:name="Light Grid Accent 1" w:semiHidden="0" w:uiPriority="62" w:unhideWhenUsed="0"/>
+    <w:lsdException w:name="Medium Shading 1 Accent 1" w:semiHidden="0" w:uiPriority="63" w:unhideWhenUsed="0"/>
+    <w:lsdException w:name="Medium Shading 2 Accent 1" w:semiHidden="0" w:uiPriority="64" w:unhideWhenUsed="0"/>
+    <w:lsdException w:name="Medium List 1 Accent 1" w:semiHidden="0" w:uiPriority="65" w:unhideWhenUsed="0"/>
+    <w:lsdException w:name="Revision" w:unhideWhenUsed="0"/>
+    <w:lsdException w:name="List Paragraph" w:semiHidden="0" w:uiPriority="34" w:unhideWhenUsed="0" w:qFormat="1"/>
+    <w:lsdException w:name="Quote" w:semiHidden="0" w:uiPriority="29" w:unhideWhenUsed="0" w:qFormat="1"/>
+    <w:lsdException w:name="Intense Quote" w:semiHidden="0" w:uiPriority="30" w:unhideWhenUsed="0" w:qFormat="1"/>
+    <w:lsdException w:name="Medium List 2 Accent 1" w:semiHidden="0" w:uiPriority="66" w:unhideWhenUsed="0"/>
+    <w:lsdException w:name="Medium Grid 1 Accent 1" w:semiHidden="0" w:uiPriority="67" w:unhideWhenUsed="0"/>
+    <w:lsdException w:name="Medium Grid 2 Accent 1" w:semiHidden="0" w:uiPriority="68" w:unhideWhenUsed="0"/>
+    <w:lsdException w:name="Medium Grid 3 Accent 1" w:semiHidden="0" w:uiPriority="69" w:unhideWhenUsed="0"/>
+    <w:lsdException w:name="Dark List Accent 1" w:semiHidden="0" w:uiPriority="70" w:unhideWhenUsed="0"/>
+    <w:lsdException w:name="Colorful Shading Accent 1" w:semiHidden="0" w:uiPriority="71" w:unhideWhenUsed="0"/>
+    <w:lsdException w:name="Colorful List Accent 1" w:semiHidden="0" w:uiPriority="72" w:unhideWhenUsed="0"/>
+    <w:lsdException w:name="Colorful Grid Accent 1" w:semiHidden="0" w:uiPriority="73" w:unhideWhenUsed="0"/>
+    <w:lsdException w:name="Light Shading Accent 2" w:semiHidden="0" w:uiPriority="60" w:unhideWhenUsed="0"/>
+    <w:lsdException w:name="Light List Accent 2" w:semiHidden="0" w:uiPriority="61" w:unhideWhenUsed="0"/>
+    <w:lsdException w:name="Light Grid Accent 2" w:semiHidden="0" w:uiPriority="62" w:unhideWhenUsed="0"/>
+    <w:lsdException w:name="Medium Shading 1 Accent 2" w:semiHidden="0" w:uiPriority="63" w:unhideWhenUsed="0"/>
+    <w:lsdException w:name="Medium Shading 2 Accent 2" w:semiHidden="0" w:uiPriority="64" w:unhideWhenUsed="0"/>
+    <w:lsdException w:name="Medium List 1 Accent 2" w:semiHidden="0" w:uiPriority="65" w:unhideWhenUsed="0"/>
+    <w:lsdException w:name="Medium List 2 Accent 2" w:semiHidden="0" w:uiPriority="66" w:unhideWhenUsed="0"/>
+    <w:lsdException w:name="Medium Grid 1 Accent 2" w:semiHidden="0" w:uiPriority="67" w:unhideWhenUsed="0"/>
+    <w:lsdException w:name="Medium Grid 2 Accent 2" w:semiHidden="0" w:uiPriority="68" w:unhideWhenUsed="0"/>
+    <w:lsdException w:name="Medium Grid 3 Accent 2" w:semiHidden="0" w:uiPriority="69" w:unhideWhenUsed="0"/>
+    <w:lsdException w:name="Dark List Accent 2" w:semiHidden="0" w:uiPriority="70" w:unhideWhenUsed="0"/>
+    <w:lsdException w:name="Colorful Shading Accent 2" w:semiHidden="0" w:uiPriority="71" w:unhideWhenUsed="0"/>
+    <w:lsdException w:name="Colorful List Accent 2" w:semiHidden="0" w:uiPriority="72" w:unhideWhenUsed="0"/>
+    <w:lsdException w:name="Colorful Grid Accent 2" w:semiHidden="0" w:uiPriority="73" w:unhideWhenUsed="0"/>
+    <w:lsdException w:name="Light Shading Accent 3" w:semiHidden="0" w:uiPriority="60" w:unhideWhenUsed="0"/>
+    <w:lsdException w:name="Light List Accent 3" w:semiHidden="0" w:uiPriority="61" w:unhideWhenUsed="0"/>
+    <w:lsdException w:name="Light Grid Accent 3" w:semiHidden="0" w:uiPriority="62" w:unhideWhenUsed="0"/>
+    <w:lsdException w:name="Medium Shading 1 Accent 3" w:semiHidden="0" w:uiPriority="63" w:unhideWhenUsed="0"/>
+    <w:lsdException w:name="Medium Shading 2 Accent 3" w:semiHidden="0" w:uiPriority="64" w:unhideWhenUsed="0"/>
+    <w:lsdException w:name="Medium List 1 Accent 3" w:semiHidden="0" w:uiPriority="65" w:unhideWhenUsed="0"/>
+    <w:lsdException w:name="Medium List 2 Accent 3" w:semiHidden="0" w:uiPriority="66" w:unhideWhenUsed="0"/>
+    <w:lsdException w:name="Medium Grid 1 Accent 3" w:semiHidden="0" w:uiPriority="67" w:unhideWhenUsed="0"/>
+    <w:lsdException w:name="Medium Grid 2 Accent 3" w:semiHidden="0" w:uiPriority="68" w:unhideWhenUsed="0"/>
+    <w:lsdException w:name="Medium Grid 3 Accent 3" w:semiHidden="0" w:uiPriority="69" w:unhideWhenUsed="0"/>
+    <w:lsdException w:name="Dark List Accent 3" w:semiHidden="0" w:uiPriority="70" w:unhideWhenUsed="0"/>
+    <w:lsdException w:name="Colorful Shading Accent 3" w:semiHidden="0" w:uiPriority="71" w:unhideWhenUsed="0"/>
+    <w:lsdException w:name="Colorful List Accent 3" w:semiHidden="0" w:uiPriority="72" w:unhideWhenUsed="0"/>
+    <w:lsdException w:name="Colorful Grid Accent 3" w:semiHidden="0" w:uiPriority="73" w:unhideWhenUsed="0"/>
+    <w:lsdException w:name="Light Shading Accent 4" w:semiHidden="0" w:uiPriority="60" w:unhideWhenUsed="0"/>
+    <w:lsdException w:name="Light List Accent 4" w:semiHidden="0" w:uiPriority="61" w:unhideWhenUsed="0"/>
+    <w:lsdException w:name="Light Grid Accent 4" w:semiHidden="0" w:uiPriority="62" w:unhideWhenUsed="0"/>
+    <w:lsdException w:name="Medium Shading 1 Accent 4" w:semiHidden="0" w:uiPriority="63" w:unhideWhenUsed="0"/>
+    <w:lsdException w:name="Medium Shading 2 Accent 4" w:semiHidden="0" w:uiPriority="64" w:unhideWhenUsed="0"/>
+    <w:lsdException w:name="Medium List 1 Accent 4" w:semiHidden="0" w:uiPriority="65" w:unhideWhenUsed="0"/>
+    <w:lsdException w:name="Medium List 2 Accent 4" w:semiHidden="0" w:uiPriority="66" w:unhideWhenUsed="0"/>
+    <w:lsdException w:name="Medium Grid 1 Accent 4" w:semiHidden="0" w:uiPriority="67" w:unhideWhenUsed="0"/>
+    <w:lsdException w:name="Medium Grid 2 Accent 4" w:semiHidden="0" w:uiPriority="68" w:unhideWhenUsed="0"/>
+    <w:lsdException w:name="Medium Grid 3 Accent 4" w:semiHidden="0" w:uiPriority="69" w:unhideWhenUsed="0"/>
+    <w:lsdException w:name="Dark List Accent 4" w:semiHidden="0" w:uiPriority="70" w:unhideWhenUsed="0"/>
+    <w:lsdException w:name="Colorful Shading Accent 4" w:semiHidden="0" w:uiPriority="71" w:unhideWhenUsed="0"/>
+    <w:lsdException w:name="Colorful List Accent 4" w:semiHidden="0" w:uiPriority="72" w:unhideWhenUsed="0"/>
+    <w:lsdException w:name="Colorful Grid Accent 4" w:semiHidden="0" w:uiPriority="73" w:unhideWhenUsed="0"/>
+    <w:lsdException w:name="Light Shading Accent 5" w:semiHidden="0" w:uiPriority="60" w:unhideWhenUsed="0"/>
+    <w:lsdException w:name="Light List Accent 5" w:semiHidden="0" w:uiPriority="61" w:unhideWhenUsed="0"/>
+    <w:lsdException w:name="Light Grid Accent 5" w:semiHidden="0" w:uiPriority="62" w:unhideWhenUsed="0"/>
+    <w:lsdException w:name="Medium Shading 1 Accent 5" w:semiHidden="0" w:uiPriority="63" w:unhideWhenUsed="0"/>
+    <w:lsdException w:name="Medium Shading 2 Accent 5" w:semiHidden="0" w:uiPriority="64" w:unhideWhenUsed="0"/>
+    <w:lsdException w:name="Medium List 1 Accent 5" w:semiHidden="0" w:uiPriority="65" w:unhideWhenUsed="0"/>
+    <w:lsdException w:name="Medium List 2 Accent 5" w:semiHidden="0" w:uiPriority="66" w:unhideWhenUsed="0"/>
+    <w:lsdException w:name="Medium Grid 1 Accent 5" w:semiHidden="0" w:uiPriority="67" w:unhideWhenUsed="0"/>
+    <w:lsdException w:name="Medium Grid 2 Accent 5" w:semiHidden="0" w:uiPriority="68" w:unhideWhenUsed="0"/>
+    <w:lsdException w:name="Medium Grid 3 Accent 5" w:semiHidden="0" w:uiPriority="69" w:unhideWhenUsed="0"/>
+    <w:lsdException w:name="Dark List Accent 5" w:semiHidden="0" w:uiPriority="70" w:unhideWhenUsed="0"/>
+    <w:lsdException w:name="Colorful Shading Accent 5" w:semiHidden="0" w:uiPriority="71" w:unhideWhenUsed="0"/>
+    <w:lsdException w:name="Colorful List Accent 5" w:semiHidden="0" w:uiPriority="72" w:unhideWhenUsed="0"/>
+    <w:lsdException w:name="Colorful Grid Accent 5" w:semiHidden="0" w:uiPriority="73" w:unhideWhenUsed="0"/>
+    <w:lsdException w:name="Light Shading Accent 6" w:semiHidden="0" w:uiPriority="60" w:unhideWhenUsed="0"/>
+    <w:lsdException w:name="Light List Accent 6" w:semiHidden="0" w:uiPriority="61" w:unhideWhenUsed="0"/>
+    <w:lsdException w:name="Light Grid Accent 6" w:semiHidden="0" w:uiPriority="62" w:unhideWhenUsed="0"/>
+    <w:lsdException w:name="Medium Shading 1 Accent 6" w:semiHidden="0" w:uiPriority="63" w:unhideWhenUsed="0"/>
+    <w:lsdException w:name="Medium Shading 2 Accent 6" w:semiHidden="0" w:uiPriority="64" w:unhideWhenUsed="0"/>
+    <w:lsdException w:name="Medium List 1 Accent 6" w:semiHidden="0" w:uiPriority="65" w:unhideWhenUsed="0"/>
+    <w:lsdException w:name="Medium List 2 Accent 6" w:semiHidden="0" w:uiPriority="66" w:unhideWhenUsed="0"/>
+    <w:lsdException w:name="Medium Grid 1 Accent 6" w:semiHidden="0" w:uiPriority="67" w:unhideWhenUsed="0"/>
+    <w:lsdException w:name="Medium Grid 2 Accent 6" w:semiHidden="0" w:uiPriority="68" w:unhideWhenUsed="0"/>
+    <w:lsdException w:name="Medium Grid 3 Accent 6" w:semiHidden="0" w:uiPriority="69" w:unhideWhenUsed="0"/>
+    <w:lsdException w:name="Dark List Accent 6" w:semiHidden="0" w:uiPriority="70" w:unhideWhenUsed="0"/>
+    <w:lsdException w:name="Colorful Shading Accent 6" w:semiHidden="0" w:uiPriority="71" w:unhideWhenUsed="0"/>
+    <w:lsdException w:name="Colorful List Accent 6" w:semiHidden="0" w:uiPriority="72" w:unhideWhenUsed="0"/>
+    <w:lsdException w:name="Colorful Grid Accent 6" w:semiHidden="0" w:uiPriority="73" w:unhideWhenUsed="0"/>
+    <w:lsdException w:name="Subtle Emphasis" w:semiHidden="0" w:uiPriority="19" w:unhideWhenUsed="0" w:qFormat="1"/>
+    <w:lsdException w:name="Intense Emphasis" w:semiHidden="0" w:uiPriority="21" w:unhideWhenUsed="0" w:qFormat="1"/>
+    <w:lsdException w:name="Subtle Reference" w:semiHidden="0" w:uiPriority="31" w:unhideWhenUsed="0" w:qFormat="1"/>
+    <w:lsdException w:name="Intense Reference" w:semiHidden="0" w:uiPriority="32" w:unhideWhenUsed="0" w:qFormat="1"/>
+    <w:lsdException w:name="Book Title" w:semiHidden="0" w:uiPriority="33" w:unhideWhenUsed="0" w:qFormat="1"/>
+    <w:lsdException w:name="Bibliography" w:uiPriority="37"/>
+    <w:lsdException w:name="TOC Heading" w:uiPriority="39" w:qFormat="1"/>
+  </w:latentStyles>
+  <w:style w:type="paragraph" w:default="1" w:styleId="Normal">
+    <w:name w:val="Normal"/>
+    <w:qFormat/>
+    <w:rsid w:val="00204979"/>
+    <w:pPr>
+      <w:spacing w:after="200" w:line="276" w:lineRule="auto"/>
+    </w:pPr>
+  </w:style>
+  <w:style w:type="character" w:default="1" w:styleId="DefaultParagraphFont">
+    <w:name w:val="Default Paragraph Font"/>
+    <w:uiPriority w:val="1"/>
+    <w:unhideWhenUsed/>
+  </w:style>
+  <w:style w:type="table" w:default="1" w:styleId="TableNormal">
+    <w:name w:val="Normal Table"/>
+    <w:uiPriority w:val="99"/>
+    <w:semiHidden/>
+    <w:unhideWhenUsed/>
+    <w:tblPr>
+      <w:tblInd w:w="0" w:type="dxa"/>
+      <w:tblCellMar>
+        <w:top w:w="0" w:type="dxa"/>
+        <w:left w:w="108" w:type="dxa"/>
+        <w:bottom w:w="0" w:type="dxa"/>
+        <w:right w:w="108" w:type="dxa"/>
+      </w:tblCellMar>
+    </w:tblPr>
+  </w:style>
+  <w:style w:type="numbering" w:default="1" w:styleId="NoList">
+    <w:name w:val="No List"/>
+    <w:uiPriority w:val="99"/>
+    <w:semiHidden/>
+    <w:unhideWhenUsed/>
+  </w:style>
+  <w:style w:type="paragraph" w:customStyle="1" w:styleId="Heading">
+    <w:name w:val="Heading"/>
+    <w:basedOn w:val="Normal"/>
+    <w:next w:val="BodyText"/>
+    <w:qFormat/>
+    <w:pPr>
+      <w:keepNext/>
+      <w:spacing w:before="240" w:after="120"/>
+    </w:pPr>
+    <w:rPr>
+      <w:rFonts w:ascii="Liberation Sans" w:eastAsia="Microsoft YaHei" w:hAnsi="Liberation Sans" w:cs="Mangal"/>
+      <w:sz w:val="28"/>
+      <w:szCs w:val="28"/>
+    </w:rPr>
+  </w:style>
+  <w:style w:type="paragraph" w:styleId="BodyText">
+    <w:name w:val="Body Text"/>
+    <w:basedOn w:val="Normal"/>
+    <w:pPr>
+      <w:spacing w:after="140" w:line="288" w:lineRule="auto"/>
+    </w:pPr>
+  </w:style>
+  <w:style w:type="paragraph" w:styleId="List">
+    <w:name w:val="List"/>
+    <w:basedOn w:val="BodyText"/>
+    <w:rPr>
+      <w:rFonts w:cs="Mangal"/>
+    </w:rPr>
+  </w:style>
+  <w:style w:type="paragraph" w:styleId="Caption">
+    <w:name w:val="caption"/>
+    <w:basedOn w:val="Normal"/>
+    <w:qFormat/>
+    <w:pPr>
+      <w:suppressLineNumbers/>
+      <w:spacing w:before="120" w:after="120"/>
+    </w:pPr>
+    <w:rPr>
+      <w:rFonts w:cs="Mangal"/>
+      <w:i/>
+      <w:iCs/>
+      <w:sz w:val="24"/>
+      <w:szCs w:val="24"/>
+    </w:rPr>
+  </w:style>
+  <w:style w:type="paragraph" w:customStyle="1" w:styleId="Index">
+    <w:name w:val="Index"/>
+    <w:basedOn w:val="Normal"/>
+    <w:qFormat/>
+    <w:pPr>
+      <w:suppressLineNumbers/>
+    </w:pPr>
+    <w:rPr>
+      <w:rFonts w:cs="Mangal"/>
+    </w:rPr>
+  </w:style>
+  <w:style w:type="paragraph" w:customStyle="1" w:styleId="FrameContents">
+    <w:name w:val="Frame Contents"/>
+    <w:basedOn w:val="Normal"/>
+    <w:qFormat/>
+  </w:style>
+  <w:style w:type="paragraph" w:styleId="ListParagraph">
+    <w:name w:val="List Paragraph"/>
+    <w:basedOn w:val="Normal"/>
+    <w:uiPriority w:val="34"/>
+    <w:qFormat/>
+    <w:rsid w:val="00F13764"/>
+    <w:pPr>
+      <w:ind w:left="720"/>
+      <w:contextualSpacing/>
+    </w:pPr>
+  </w:style>
+  <w:style w:type="paragraph" w:styleId="NormalWeb">
+    <w:name w:val="Normal (Web)"/>
+    <w:basedOn w:val="Normal"/>
+    <w:uiPriority w:val="99"/>
+    <w:semiHidden/>
+    <w:unhideWhenUsed/>
+    <w:rsid w:val="00152DDF"/>
+    <w:pPr>
+      <w:spacing w:before="100" w:beforeAutospacing="1" w:after="100" w:afterAutospacing="1" w:line="240" w:lineRule="auto"/>
+    </w:pPr>
+    <w:rPr>
+      <w:rFonts w:ascii="Times New Roman" w:eastAsia="Times New Roman" w:hAnsi="Times New Roman" w:cs="Times New Roman"/>
+      <w:sz w:val="24"/>
+      <w:szCs w:val="24"/>
+    </w:rPr>
   </w:style>
 </w:styles>
 </file>

</xml_diff>